<commit_message>
hide recent occupation section
</commit_message>
<xml_diff>
--- a/Resume_FabianFroding_2022c.docx
+++ b/Resume_FabianFroding_2022c.docx
@@ -276,9 +276,13 @@
           <w:b w:val="1"/>
           <w:rtl w:val="0"/>
         </w:rPr>
-        <w:t xml:space="preserve">2022-Present</w:t>
+        <w:t xml:space="preserve">DoubleMoose Games: Programming Intern</w:t>
         <w:tab/>
-        <w:t xml:space="preserve">DoubleMoose Games: Game Programming Intern</w:t>
+        <w:tab/>
+        <w:tab/>
+        <w:tab/>
+        <w:tab/>
+        <w:t xml:space="preserve">Apr 2022 - Dec 2022</w:t>
       </w:r>
     </w:p>
     <w:p>
@@ -297,30 +301,98 @@
           <w:rFonts w:ascii="Times New Roman" w:cs="Times New Roman" w:eastAsia="Times New Roman" w:hAnsi="Times New Roman"/>
           <w:rtl w:val="0"/>
         </w:rPr>
-        <w:t xml:space="preserve">Game programming in Unreal Engine 4 with C++ and blueprints.</w:t>
-        <w:br w:type="textWrapping"/>
-      </w:r>
-      <w:r>
-        <w:rPr>
-          <w:rtl w:val="0"/>
-        </w:rPr>
-      </w:r>
-    </w:p>
-    <w:p>
-      <w:pPr>
-        <w:rPr>
-          <w:rFonts w:ascii="Times New Roman" w:cs="Times New Roman" w:eastAsia="Times New Roman" w:hAnsi="Times New Roman"/>
-        </w:rPr>
-      </w:pPr>
-      <w:r>
-        <w:rPr>
-          <w:rFonts w:ascii="Times New Roman" w:cs="Times New Roman" w:eastAsia="Times New Roman" w:hAnsi="Times New Roman"/>
-          <w:b w:val="1"/>
-          <w:rtl w:val="0"/>
-        </w:rPr>
-        <w:t xml:space="preserve">2021-2022</w:t>
+        <w:t xml:space="preserve">Programming in Unreal Engine 4 &amp; 5 with C++ and blueprints.</w:t>
+      </w:r>
+    </w:p>
+    <w:p>
+      <w:pPr>
+        <w:ind w:left="0" w:firstLine="0"/>
+        <w:rPr>
+          <w:rFonts w:ascii="Times New Roman" w:cs="Times New Roman" w:eastAsia="Times New Roman" w:hAnsi="Times New Roman"/>
+        </w:rPr>
+      </w:pPr>
+      <w:r>
+        <w:rPr>
+          <w:rtl w:val="0"/>
+        </w:rPr>
+      </w:r>
+    </w:p>
+    <w:p>
+      <w:pPr>
+        <w:rPr>
+          <w:rFonts w:ascii="Times New Roman" w:cs="Times New Roman" w:eastAsia="Times New Roman" w:hAnsi="Times New Roman"/>
+          <w:b w:val="1"/>
+        </w:rPr>
+      </w:pPr>
+      <w:r>
+        <w:rPr>
+          <w:rFonts w:ascii="Times New Roman" w:cs="Times New Roman" w:eastAsia="Times New Roman" w:hAnsi="Times New Roman"/>
+          <w:b w:val="1"/>
+          <w:rtl w:val="0"/>
+        </w:rPr>
+        <w:t xml:space="preserve">Warcry Interactive: QA Consultant</w:t>
         <w:tab/>
+        <w:tab/>
+        <w:tab/>
+        <w:tab/>
+        <w:tab/>
+        <w:tab/>
+        <w:t xml:space="preserve">Sep 2021 - Dec 2021</w:t>
+      </w:r>
+    </w:p>
+    <w:p>
+      <w:pPr>
+        <w:numPr>
+          <w:ilvl w:val="0"/>
+          <w:numId w:val="2"/>
+        </w:numPr>
+        <w:ind w:left="720" w:hanging="360"/>
+        <w:rPr>
+          <w:rFonts w:ascii="Times New Roman" w:cs="Times New Roman" w:eastAsia="Times New Roman" w:hAnsi="Times New Roman"/>
+          <w:u w:val="none"/>
+        </w:rPr>
+      </w:pPr>
+      <w:r>
+        <w:rPr>
+          <w:rFonts w:ascii="Times New Roman" w:cs="Times New Roman" w:eastAsia="Times New Roman" w:hAnsi="Times New Roman"/>
+          <w:rtl w:val="0"/>
+        </w:rPr>
+        <w:t xml:space="preserve">Playtesting, data analysis and data visualization.</w:t>
+      </w:r>
+    </w:p>
+    <w:p>
+      <w:pPr>
+        <w:rPr>
+          <w:rFonts w:ascii="Times New Roman" w:cs="Times New Roman" w:eastAsia="Times New Roman" w:hAnsi="Times New Roman"/>
+        </w:rPr>
+      </w:pPr>
+      <w:r>
+        <w:rPr>
+          <w:rtl w:val="0"/>
+        </w:rPr>
+      </w:r>
+    </w:p>
+    <w:p>
+      <w:pPr>
+        <w:rPr>
+          <w:rFonts w:ascii="Times New Roman" w:cs="Times New Roman" w:eastAsia="Times New Roman" w:hAnsi="Times New Roman"/>
+        </w:rPr>
+      </w:pPr>
+      <w:r>
+        <w:rPr>
+          <w:rFonts w:ascii="Times New Roman" w:cs="Times New Roman" w:eastAsia="Times New Roman" w:hAnsi="Times New Roman"/>
+          <w:b w:val="1"/>
+          <w:rtl w:val="0"/>
+        </w:rPr>
         <w:t xml:space="preserve">Evoma: Software Engineer</w:t>
+        <w:tab/>
+        <w:tab/>
+        <w:tab/>
+        <w:tab/>
+        <w:tab/>
+        <w:tab/>
+        <w:tab/>
+        <w:t xml:space="preserve">Mar 2021 - Dec 2021</w:t>
       </w:r>
       <w:r>
         <w:rPr>
@@ -337,15 +409,14 @@
         <w:ind w:left="720" w:hanging="360"/>
         <w:rPr>
           <w:rFonts w:ascii="Times New Roman" w:cs="Times New Roman" w:eastAsia="Times New Roman" w:hAnsi="Times New Roman"/>
-          <w:u w:val="none"/>
-        </w:rPr>
-      </w:pPr>
-      <w:r>
-        <w:rPr>
-          <w:rFonts w:ascii="Times New Roman" w:cs="Times New Roman" w:eastAsia="Times New Roman" w:hAnsi="Times New Roman"/>
-          <w:rtl w:val="0"/>
-        </w:rPr>
-        <w:t xml:space="preserve">Software development and refactoring in JavaScript, Vue, Plotly, HTML, CSS.</w:t>
+        </w:rPr>
+      </w:pPr>
+      <w:r>
+        <w:rPr>
+          <w:rFonts w:ascii="Times New Roman" w:cs="Times New Roman" w:eastAsia="Times New Roman" w:hAnsi="Times New Roman"/>
+          <w:rtl w:val="0"/>
+        </w:rPr>
+        <w:t xml:space="preserve">Software development in JavaScript, Vue, Plotly, HTML, CSS.</w:t>
       </w:r>
     </w:p>
     <w:p>
@@ -353,84 +424,38 @@
         <w:ind w:left="0" w:firstLine="0"/>
         <w:rPr>
           <w:rFonts w:ascii="Times New Roman" w:cs="Times New Roman" w:eastAsia="Times New Roman" w:hAnsi="Times New Roman"/>
-        </w:rPr>
-      </w:pPr>
-      <w:r>
-        <w:rPr>
-          <w:rtl w:val="0"/>
-        </w:rPr>
-      </w:r>
-    </w:p>
-    <w:p>
-      <w:pPr>
-        <w:rPr>
-          <w:rFonts w:ascii="Times New Roman" w:cs="Times New Roman" w:eastAsia="Times New Roman" w:hAnsi="Times New Roman"/>
-          <w:b w:val="1"/>
-        </w:rPr>
-      </w:pPr>
-      <w:r>
-        <w:rPr>
-          <w:rFonts w:ascii="Times New Roman" w:cs="Times New Roman" w:eastAsia="Times New Roman" w:hAnsi="Times New Roman"/>
-          <w:b w:val="1"/>
-          <w:rtl w:val="0"/>
-        </w:rPr>
-        <w:t xml:space="preserve">2021</w:t>
+          <w:b w:val="1"/>
+        </w:rPr>
+      </w:pPr>
+      <w:r>
+        <w:rPr>
+          <w:rtl w:val="0"/>
+        </w:rPr>
+      </w:r>
+    </w:p>
+    <w:p>
+      <w:pPr>
+        <w:ind w:left="0" w:firstLine="0"/>
+        <w:rPr>
+          <w:rFonts w:ascii="Times New Roman" w:cs="Times New Roman" w:eastAsia="Times New Roman" w:hAnsi="Times New Roman"/>
+          <w:b w:val="1"/>
+        </w:rPr>
+      </w:pPr>
+      <w:r>
+        <w:rPr>
+          <w:rFonts w:ascii="Times New Roman" w:cs="Times New Roman" w:eastAsia="Times New Roman" w:hAnsi="Times New Roman"/>
+          <w:b w:val="1"/>
+          <w:rtl w:val="0"/>
+        </w:rPr>
+        <w:t xml:space="preserve">Smoofit: Software Developer</w:t>
         <w:tab/>
         <w:tab/>
-        <w:t xml:space="preserve">Warcry Interactive: Quality Assurance Consultant</w:t>
-      </w:r>
-    </w:p>
-    <w:p>
-      <w:pPr>
-        <w:numPr>
-          <w:ilvl w:val="0"/>
-          <w:numId w:val="2"/>
-        </w:numPr>
-        <w:ind w:left="720" w:hanging="360"/>
-        <w:rPr>
-          <w:rFonts w:ascii="Times New Roman" w:cs="Times New Roman" w:eastAsia="Times New Roman" w:hAnsi="Times New Roman"/>
-          <w:u w:val="none"/>
-        </w:rPr>
-      </w:pPr>
-      <w:r>
-        <w:rPr>
-          <w:rFonts w:ascii="Times New Roman" w:cs="Times New Roman" w:eastAsia="Times New Roman" w:hAnsi="Times New Roman"/>
-          <w:rtl w:val="0"/>
-        </w:rPr>
-        <w:t xml:space="preserve">Conducted playtesting sessions, data analysis and data visualization.</w:t>
-      </w:r>
-    </w:p>
-    <w:p>
-      <w:pPr>
-        <w:ind w:left="0" w:firstLine="0"/>
-        <w:rPr>
-          <w:rFonts w:ascii="Times New Roman" w:cs="Times New Roman" w:eastAsia="Times New Roman" w:hAnsi="Times New Roman"/>
-          <w:b w:val="1"/>
-        </w:rPr>
-      </w:pPr>
-      <w:r>
-        <w:rPr>
-          <w:rtl w:val="0"/>
-        </w:rPr>
-      </w:r>
-    </w:p>
-    <w:p>
-      <w:pPr>
-        <w:ind w:left="0" w:firstLine="0"/>
-        <w:rPr>
-          <w:rFonts w:ascii="Times New Roman" w:cs="Times New Roman" w:eastAsia="Times New Roman" w:hAnsi="Times New Roman"/>
-          <w:b w:val="1"/>
-        </w:rPr>
-      </w:pPr>
-      <w:r>
-        <w:rPr>
-          <w:rFonts w:ascii="Times New Roman" w:cs="Times New Roman" w:eastAsia="Times New Roman" w:hAnsi="Times New Roman"/>
-          <w:b w:val="1"/>
-          <w:rtl w:val="0"/>
-        </w:rPr>
-        <w:t xml:space="preserve">2020-2021</w:t>
         <w:tab/>
-        <w:t xml:space="preserve">Smoofit: Software Developer</w:t>
+        <w:tab/>
+        <w:tab/>
+        <w:tab/>
+        <w:tab/>
+        <w:t xml:space="preserve">Sep 2020 - Jun 2021</w:t>
       </w:r>
     </w:p>
     <w:p>
@@ -450,7 +475,7 @@
           <w:rFonts w:ascii="Times New Roman" w:cs="Times New Roman" w:eastAsia="Times New Roman" w:hAnsi="Times New Roman"/>
           <w:rtl w:val="0"/>
         </w:rPr>
-        <w:t xml:space="preserve">Software development in C, HTML, CSS, JavaScript, and Wordpress.</w:t>
+        <w:t xml:space="preserve">Software development in C, Javascript, HTML, CSS.</w:t>
       </w:r>
     </w:p>
     <w:p>
@@ -480,9 +505,13 @@
           <w:b w:val="1"/>
           <w:rtl w:val="0"/>
         </w:rPr>
-        <w:t xml:space="preserve">2019-2020</w:t>
+        <w:t xml:space="preserve">Chalmers Studentbostäder: Customer service</w:t>
         <w:tab/>
-        <w:t xml:space="preserve">Chalmers Studentbostäder: Customer service</w:t>
+        <w:tab/>
+        <w:tab/>
+        <w:tab/>
+        <w:tab/>
+        <w:t xml:space="preserve">Jun 2019 - May 2020</w:t>
       </w:r>
     </w:p>
     <w:p>
@@ -501,7 +530,7 @@
           <w:rFonts w:ascii="Times New Roman" w:cs="Times New Roman" w:eastAsia="Times New Roman" w:hAnsi="Times New Roman"/>
           <w:rtl w:val="0"/>
         </w:rPr>
-        <w:t xml:space="preserve">Served customers/tenants and handled various administrative tasks.</w:t>
+        <w:t xml:space="preserve">Served customers/tenants and handled administrative tasks.</w:t>
       </w:r>
     </w:p>
     <w:p>
@@ -534,10 +563,14 @@
           <w:b w:val="1"/>
           <w:rtl w:val="0"/>
         </w:rPr>
-        <w:t xml:space="preserve">2017</w:t>
+        <w:t xml:space="preserve">Nyboskolan Tibro: Substitute teacher</w:t>
         <w:tab/>
         <w:tab/>
-        <w:t xml:space="preserve">Nyboskolan Tibro: Substitute teacher</w:t>
+        <w:tab/>
+        <w:tab/>
+        <w:tab/>
+        <w:tab/>
+        <w:t xml:space="preserve">Jan 2017 - May 2017</w:t>
       </w:r>
     </w:p>
     <w:p>
@@ -556,7 +589,7 @@
           <w:rFonts w:ascii="Times New Roman" w:cs="Times New Roman" w:eastAsia="Times New Roman" w:hAnsi="Times New Roman"/>
           <w:rtl w:val="0"/>
         </w:rPr>
-        <w:t xml:space="preserve">Substitute teacher mainly in mathematics and gymnastics for elementary school students.</w:t>
+        <w:t xml:space="preserve">Taught mathematics and gymnastics for elementary school students.</w:t>
       </w:r>
       <w:r>
         <w:rPr>
@@ -642,7 +675,7 @@
           <w:b w:val="1"/>
           <w:rtl w:val="0"/>
         </w:rPr>
-        <w:t xml:space="preserve">2021 - Present</w:t>
+        <w:t xml:space="preserve">2021 - 2023</w:t>
       </w:r>
       <w:r>
         <w:rPr>
@@ -873,7 +906,7 @@
           <w:rFonts w:ascii="Times New Roman" w:cs="Times New Roman" w:eastAsia="Times New Roman" w:hAnsi="Times New Roman"/>
           <w:rtl w:val="0"/>
         </w:rPr>
-        <w:t xml:space="preserve">IT-Gymnasiet in Skövde - High School.</w:t>
+        <w:t xml:space="preserve">IT-Gymnasiet - High School diploma in informatics. Skövde, Sweden.</w:t>
       </w:r>
     </w:p>
     <w:p>
@@ -984,15 +1017,14 @@
           <w:highlight w:val="white"/>
           <w:rtl w:val="0"/>
         </w:rPr>
-        <w:t xml:space="preserve">Bachelor’s in Software Engineering and Management:</w:t>
+        <w:t xml:space="preserve">Bachelor’s degree:</w:t>
       </w:r>
     </w:p>
     <w:tbl>
       <w:tblPr>
         <w:tblStyle w:val="Table1"/>
-        <w:tblW w:w="8925.0" w:type="dxa"/>
+        <w:tblW w:w="9330.0" w:type="dxa"/>
         <w:jc w:val="left"/>
-        <w:tblInd w:w="100.0" w:type="pct"/>
         <w:tblBorders>
           <w:top w:color="000000" w:space="0" w:sz="8" w:val="single"/>
           <w:left w:color="000000" w:space="0" w:sz="8" w:val="single"/>
@@ -1005,18 +1037,18 @@
         <w:tblLook w:val="0600"/>
       </w:tblPr>
       <w:tblGrid>
-        <w:gridCol w:w="1875"/>
-        <w:gridCol w:w="1935"/>
-        <w:gridCol w:w="1365"/>
-        <w:gridCol w:w="1410"/>
-        <w:gridCol w:w="2340"/>
+        <w:gridCol w:w="1815"/>
+        <w:gridCol w:w="1665"/>
+        <w:gridCol w:w="1440"/>
+        <w:gridCol w:w="2250"/>
+        <w:gridCol w:w="2160"/>
         <w:tblGridChange w:id="0">
           <w:tblGrid>
-            <w:gridCol w:w="1875"/>
-            <w:gridCol w:w="1935"/>
-            <w:gridCol w:w="1365"/>
-            <w:gridCol w:w="1410"/>
-            <w:gridCol w:w="2340"/>
+            <w:gridCol w:w="1815"/>
+            <w:gridCol w:w="1665"/>
+            <w:gridCol w:w="1440"/>
+            <w:gridCol w:w="2250"/>
+            <w:gridCol w:w="2160"/>
           </w:tblGrid>
         </w:tblGridChange>
       </w:tblGrid>
@@ -1093,7 +1125,7 @@
                 <w:shd w:fill="efefef" w:val="clear"/>
                 <w:rtl w:val="0"/>
               </w:rPr>
-              <w:t xml:space="preserve">Software Development Processes</w:t>
+              <w:t xml:space="preserve">Agile Development Processes</w:t>
             </w:r>
           </w:p>
         </w:tc>
@@ -1150,10 +1182,9 @@
               <w:spacing w:line="240" w:lineRule="auto"/>
               <w:rPr>
                 <w:rFonts w:ascii="Times New Roman" w:cs="Times New Roman" w:eastAsia="Times New Roman" w:hAnsi="Times New Roman"/>
-                <w:i w:val="1"/>
                 <w:color w:val="202124"/>
-                <w:sz w:val="16"/>
-                <w:szCs w:val="16"/>
+                <w:sz w:val="18"/>
+                <w:szCs w:val="18"/>
                 <w:shd w:fill="efefef" w:val="clear"/>
               </w:rPr>
             </w:pPr>
@@ -1166,7 +1197,7 @@
                 <w:shd w:fill="efefef" w:val="clear"/>
                 <w:rtl w:val="0"/>
               </w:rPr>
-              <w:t xml:space="preserve">Statistics </w:t>
+              <w:t xml:space="preserve">Statistics &amp; AI Engineering </w:t>
             </w:r>
             <w:r>
               <w:rPr>
@@ -1179,6 +1210,11 @@
                 <w:rtl w:val="0"/>
               </w:rPr>
               <w:t xml:space="preserve">(Elective courses)</w:t>
+            </w:r>
+            <w:r>
+              <w:rPr>
+                <w:rtl w:val="0"/>
+              </w:rPr>
             </w:r>
           </w:p>
         </w:tc>
@@ -1215,19 +1251,12 @@
                 <w:shd w:fill="fce5cd" w:val="clear"/>
                 <w:rtl w:val="0"/>
               </w:rPr>
-              <w:t xml:space="preserve">Software Engineering for AI Systems </w:t>
+              <w:t xml:space="preserve">Thesis in Software Architecture</w:t>
             </w:r>
             <w:r>
               <w:rPr>
-                <w:rFonts w:ascii="Times New Roman" w:cs="Times New Roman" w:eastAsia="Times New Roman" w:hAnsi="Times New Roman"/>
-                <w:i w:val="1"/>
-                <w:color w:val="202124"/>
-                <w:sz w:val="16"/>
-                <w:szCs w:val="16"/>
-                <w:shd w:fill="fce5cd" w:val="clear"/>
                 <w:rtl w:val="0"/>
               </w:rPr>
-              <w:t xml:space="preserve">(Elective course)</w:t>
             </w:r>
           </w:p>
         </w:tc>
@@ -1237,20 +1266,6 @@
       <w:pPr>
         <w:rPr>
           <w:rFonts w:ascii="Times New Roman" w:cs="Times New Roman" w:eastAsia="Times New Roman" w:hAnsi="Times New Roman"/>
-          <w:color w:val="202124"/>
-          <w:highlight w:val="white"/>
-        </w:rPr>
-      </w:pPr>
-      <w:r>
-        <w:rPr>
-          <w:rtl w:val="0"/>
-        </w:rPr>
-      </w:r>
-    </w:p>
-    <w:p>
-      <w:pPr>
-        <w:rPr>
-          <w:rFonts w:ascii="Times New Roman" w:cs="Times New Roman" w:eastAsia="Times New Roman" w:hAnsi="Times New Roman"/>
           <w:b w:val="1"/>
           <w:color w:val="202124"/>
           <w:sz w:val="20"/>
@@ -1260,23 +1275,39 @@
       </w:pPr>
       <w:r>
         <w:rPr>
+          <w:rtl w:val="0"/>
+        </w:rPr>
+      </w:r>
+    </w:p>
+    <w:p>
+      <w:pPr>
+        <w:rPr>
           <w:rFonts w:ascii="Times New Roman" w:cs="Times New Roman" w:eastAsia="Times New Roman" w:hAnsi="Times New Roman"/>
           <w:b w:val="1"/>
           <w:color w:val="202124"/>
           <w:sz w:val="20"/>
           <w:szCs w:val="20"/>
           <w:highlight w:val="white"/>
-          <w:rtl w:val="0"/>
-        </w:rPr>
-        <w:t xml:space="preserve">Master’s in Game Development:</w:t>
+        </w:rPr>
+      </w:pPr>
+      <w:r>
+        <w:rPr>
+          <w:rFonts w:ascii="Times New Roman" w:cs="Times New Roman" w:eastAsia="Times New Roman" w:hAnsi="Times New Roman"/>
+          <w:b w:val="1"/>
+          <w:color w:val="202124"/>
+          <w:sz w:val="20"/>
+          <w:szCs w:val="20"/>
+          <w:highlight w:val="white"/>
+          <w:rtl w:val="0"/>
+        </w:rPr>
+        <w:t xml:space="preserve">Master’s degree:</w:t>
       </w:r>
     </w:p>
     <w:tbl>
       <w:tblPr>
         <w:tblStyle w:val="Table2"/>
-        <w:tblW w:w="9345.0" w:type="dxa"/>
+        <w:tblW w:w="9300.0" w:type="dxa"/>
         <w:jc w:val="left"/>
-        <w:tblInd w:w="100.0" w:type="pct"/>
         <w:tblBorders>
           <w:top w:color="000000" w:space="0" w:sz="8" w:val="single"/>
           <w:left w:color="000000" w:space="0" w:sz="8" w:val="single"/>
@@ -1289,18 +1320,18 @@
         <w:tblLook w:val="0600"/>
       </w:tblPr>
       <w:tblGrid>
-        <w:gridCol w:w="1530"/>
-        <w:gridCol w:w="1935"/>
-        <w:gridCol w:w="1725"/>
-        <w:gridCol w:w="2220"/>
-        <w:gridCol w:w="1935"/>
+        <w:gridCol w:w="1320"/>
+        <w:gridCol w:w="1905"/>
+        <w:gridCol w:w="1560"/>
+        <w:gridCol w:w="2370"/>
+        <w:gridCol w:w="2145"/>
         <w:tblGridChange w:id="0">
           <w:tblGrid>
-            <w:gridCol w:w="1530"/>
-            <w:gridCol w:w="1935"/>
-            <w:gridCol w:w="1725"/>
-            <w:gridCol w:w="2220"/>
-            <w:gridCol w:w="1935"/>
+            <w:gridCol w:w="1320"/>
+            <w:gridCol w:w="1905"/>
+            <w:gridCol w:w="1560"/>
+            <w:gridCol w:w="2370"/>
+            <w:gridCol w:w="2145"/>
           </w:tblGrid>
         </w:tblGridChange>
       </w:tblGrid>
@@ -1342,7 +1373,7 @@
                 <w:shd w:fill="efefef" w:val="clear"/>
                 <w:rtl w:val="0"/>
               </w:rPr>
-              <w:t xml:space="preserve">User Experience for Games</w:t>
+              <w:t xml:space="preserve">Playtesting &amp; UX for Games</w:t>
             </w:r>
             <w:r>
               <w:rPr>
@@ -1424,7 +1455,7 @@
                 <w:shd w:fill="efefef" w:val="clear"/>
                 <w:rtl w:val="0"/>
               </w:rPr>
-              <w:t xml:space="preserve">Statistical Analysis for Game Research</w:t>
+              <w:t xml:space="preserve">Statistics for Game Research</w:t>
             </w:r>
             <w:r>
               <w:rPr>
@@ -1466,7 +1497,7 @@
                 <w:shd w:fill="fce5cd" w:val="clear"/>
                 <w:rtl w:val="0"/>
               </w:rPr>
-              <w:t xml:space="preserve">AI for Game Programming </w:t>
+              <w:t xml:space="preserve">C++ &amp; AI Programming for Games </w:t>
             </w:r>
             <w:r>
               <w:rPr>
@@ -1515,19 +1546,12 @@
                 <w:shd w:fill="efefef" w:val="clear"/>
                 <w:rtl w:val="0"/>
               </w:rPr>
-              <w:t xml:space="preserve">Fundamentals of C++ </w:t>
+              <w:t xml:space="preserve">Thesis in Data-Driven Playtesting</w:t>
             </w:r>
             <w:r>
               <w:rPr>
-                <w:rFonts w:ascii="Times New Roman" w:cs="Times New Roman" w:eastAsia="Times New Roman" w:hAnsi="Times New Roman"/>
-                <w:i w:val="1"/>
-                <w:color w:val="202124"/>
-                <w:sz w:val="16"/>
-                <w:szCs w:val="16"/>
-                <w:shd w:fill="efefef" w:val="clear"/>
                 <w:rtl w:val="0"/>
               </w:rPr>
-              <w:t xml:space="preserve">(Elective course)</w:t>
             </w:r>
           </w:p>
         </w:tc>
@@ -1537,20 +1561,6 @@
       <w:pPr>
         <w:rPr>
           <w:rFonts w:ascii="Times New Roman" w:cs="Times New Roman" w:eastAsia="Times New Roman" w:hAnsi="Times New Roman"/>
-          <w:color w:val="202124"/>
-          <w:highlight w:val="white"/>
-        </w:rPr>
-      </w:pPr>
-      <w:r>
-        <w:rPr>
-          <w:rtl w:val="0"/>
-        </w:rPr>
-      </w:r>
-    </w:p>
-    <w:p>
-      <w:pPr>
-        <w:rPr>
-          <w:rFonts w:ascii="Times New Roman" w:cs="Times New Roman" w:eastAsia="Times New Roman" w:hAnsi="Times New Roman"/>
           <w:b w:val="1"/>
           <w:color w:val="202124"/>
           <w:sz w:val="20"/>
@@ -1560,23 +1570,39 @@
       </w:pPr>
       <w:r>
         <w:rPr>
+          <w:rtl w:val="0"/>
+        </w:rPr>
+      </w:r>
+    </w:p>
+    <w:p>
+      <w:pPr>
+        <w:rPr>
           <w:rFonts w:ascii="Times New Roman" w:cs="Times New Roman" w:eastAsia="Times New Roman" w:hAnsi="Times New Roman"/>
           <w:b w:val="1"/>
           <w:color w:val="202124"/>
           <w:sz w:val="20"/>
           <w:szCs w:val="20"/>
           <w:highlight w:val="white"/>
-          <w:rtl w:val="0"/>
-        </w:rPr>
-        <w:t xml:space="preserve">Standalone Courses:</w:t>
+        </w:rPr>
+      </w:pPr>
+      <w:r>
+        <w:rPr>
+          <w:rFonts w:ascii="Times New Roman" w:cs="Times New Roman" w:eastAsia="Times New Roman" w:hAnsi="Times New Roman"/>
+          <w:b w:val="1"/>
+          <w:color w:val="202124"/>
+          <w:sz w:val="20"/>
+          <w:szCs w:val="20"/>
+          <w:highlight w:val="white"/>
+          <w:rtl w:val="0"/>
+        </w:rPr>
+        <w:t xml:space="preserve">Standalone courses:</w:t>
       </w:r>
     </w:p>
     <w:tbl>
       <w:tblPr>
         <w:tblStyle w:val="Table3"/>
-        <w:tblW w:w="6150.0" w:type="dxa"/>
+        <w:tblW w:w="2040.0" w:type="dxa"/>
         <w:jc w:val="left"/>
-        <w:tblInd w:w="100.0" w:type="pct"/>
         <w:tblBorders>
           <w:top w:color="000000" w:space="0" w:sz="8" w:val="single"/>
           <w:left w:color="000000" w:space="0" w:sz="8" w:val="single"/>
@@ -1589,14 +1615,10 @@
         <w:tblLook w:val="0600"/>
       </w:tblPr>
       <w:tblGrid>
-        <w:gridCol w:w="2010"/>
         <w:gridCol w:w="2040"/>
-        <w:gridCol w:w="2100"/>
         <w:tblGridChange w:id="0">
           <w:tblGrid>
-            <w:gridCol w:w="2010"/>
             <w:gridCol w:w="2040"/>
-            <w:gridCol w:w="2100"/>
           </w:tblGrid>
         </w:tblGridChange>
       </w:tblGrid>
@@ -1639,117 +1661,7 @@
                 <w:shd w:fill="fce5cd" w:val="clear"/>
                 <w:rtl w:val="0"/>
               </w:rPr>
-              <w:t xml:space="preserve">2D Animation </w:t>
-              <w:br w:type="textWrapping"/>
-            </w:r>
-            <w:r>
-              <w:rPr>
-                <w:rFonts w:ascii="Times New Roman" w:cs="Times New Roman" w:eastAsia="Times New Roman" w:hAnsi="Times New Roman"/>
-                <w:i w:val="1"/>
-                <w:color w:val="202124"/>
-                <w:sz w:val="16"/>
-                <w:szCs w:val="16"/>
-                <w:shd w:fill="fce5cd" w:val="clear"/>
-                <w:rtl w:val="0"/>
-              </w:rPr>
-              <w:t xml:space="preserve">(Uppsala University, 2022)</w:t>
-            </w:r>
-          </w:p>
-        </w:tc>
-        <w:tc>
-          <w:tcPr>
-            <w:shd w:fill="efefef" w:val="clear"/>
-            <w:tcMar>
-              <w:top w:w="100.0" w:type="dxa"/>
-              <w:left w:w="100.0" w:type="dxa"/>
-              <w:bottom w:w="100.0" w:type="dxa"/>
-              <w:right w:w="100.0" w:type="dxa"/>
-            </w:tcMar>
-            <w:vAlign w:val="top"/>
-          </w:tcPr>
-          <w:p>
-            <w:pPr>
-              <w:widowControl w:val="0"/>
-              <w:spacing w:line="240" w:lineRule="auto"/>
-              <w:rPr>
-                <w:rFonts w:ascii="Times New Roman" w:cs="Times New Roman" w:eastAsia="Times New Roman" w:hAnsi="Times New Roman"/>
-                <w:i w:val="1"/>
-                <w:color w:val="202124"/>
-                <w:sz w:val="16"/>
-                <w:szCs w:val="16"/>
-                <w:shd w:fill="efefef" w:val="clear"/>
-              </w:rPr>
-            </w:pPr>
-            <w:r>
-              <w:rPr>
-                <w:rFonts w:ascii="Times New Roman" w:cs="Times New Roman" w:eastAsia="Times New Roman" w:hAnsi="Times New Roman"/>
-                <w:color w:val="202124"/>
-                <w:sz w:val="18"/>
-                <w:szCs w:val="18"/>
-                <w:shd w:fill="efefef" w:val="clear"/>
-                <w:rtl w:val="0"/>
-              </w:rPr>
-              <w:t xml:space="preserve">Game Programming</w:t>
-            </w:r>
-            <w:r>
-              <w:rPr>
-                <w:rFonts w:ascii="Times New Roman" w:cs="Times New Roman" w:eastAsia="Times New Roman" w:hAnsi="Times New Roman"/>
-                <w:color w:val="202124"/>
-                <w:sz w:val="16"/>
-                <w:szCs w:val="16"/>
-                <w:shd w:fill="efefef" w:val="clear"/>
-                <w:rtl w:val="0"/>
-              </w:rPr>
-              <w:br w:type="textWrapping"/>
-            </w:r>
-            <w:r>
-              <w:rPr>
-                <w:rFonts w:ascii="Times New Roman" w:cs="Times New Roman" w:eastAsia="Times New Roman" w:hAnsi="Times New Roman"/>
-                <w:i w:val="1"/>
-                <w:color w:val="202124"/>
-                <w:sz w:val="16"/>
-                <w:szCs w:val="16"/>
-                <w:shd w:fill="efefef" w:val="clear"/>
-                <w:rtl w:val="0"/>
-              </w:rPr>
-              <w:t xml:space="preserve">(Linnaeus University, 2020)</w:t>
-            </w:r>
-          </w:p>
-        </w:tc>
-        <w:tc>
-          <w:tcPr>
-            <w:shd w:fill="fce5cd" w:val="clear"/>
-            <w:tcMar>
-              <w:top w:w="100.0" w:type="dxa"/>
-              <w:left w:w="100.0" w:type="dxa"/>
-              <w:bottom w:w="100.0" w:type="dxa"/>
-              <w:right w:w="100.0" w:type="dxa"/>
-            </w:tcMar>
-            <w:vAlign w:val="top"/>
-          </w:tcPr>
-          <w:p>
-            <w:pPr>
-              <w:widowControl w:val="0"/>
-              <w:spacing w:line="240" w:lineRule="auto"/>
-              <w:rPr>
-                <w:rFonts w:ascii="Times New Roman" w:cs="Times New Roman" w:eastAsia="Times New Roman" w:hAnsi="Times New Roman"/>
-                <w:i w:val="1"/>
-                <w:color w:val="202124"/>
-                <w:sz w:val="16"/>
-                <w:szCs w:val="16"/>
-                <w:shd w:fill="fce5cd" w:val="clear"/>
-              </w:rPr>
-            </w:pPr>
-            <w:r>
-              <w:rPr>
-                <w:rFonts w:ascii="Times New Roman" w:cs="Times New Roman" w:eastAsia="Times New Roman" w:hAnsi="Times New Roman"/>
-                <w:color w:val="202124"/>
-                <w:sz w:val="18"/>
-                <w:szCs w:val="18"/>
-                <w:shd w:fill="fce5cd" w:val="clear"/>
-                <w:rtl w:val="0"/>
-              </w:rPr>
-              <w:t xml:space="preserve">Fundamentals of Python</w:t>
+              <w:t xml:space="preserve">Python Fundamentals</w:t>
             </w:r>
             <w:r>
               <w:rPr>
@@ -2553,7 +2465,7 @@
           <w:highlight w:val="white"/>
           <w:rtl w:val="0"/>
         </w:rPr>
-        <w:t xml:space="preserve">I am a very productive person</w:t>
+        <w:t xml:space="preserve">I gain energy from being productive</w:t>
       </w:r>
     </w:p>
     <w:p>
@@ -2576,7 +2488,7 @@
           <w:highlight w:val="white"/>
           <w:rtl w:val="0"/>
         </w:rPr>
-        <w:t xml:space="preserve">Talking with colleagues gives me energy</w:t>
+        <w:t xml:space="preserve">My desk is always tidy and organized</w:t>
       </w:r>
     </w:p>
     <w:p>
@@ -2600,29 +2512,6 @@
           <w:rtl w:val="0"/>
         </w:rPr>
         <w:t xml:space="preserve">I believe communication is essential</w:t>
-      </w:r>
-    </w:p>
-    <w:p>
-      <w:pPr>
-        <w:numPr>
-          <w:ilvl w:val="0"/>
-          <w:numId w:val="10"/>
-        </w:numPr>
-        <w:ind w:left="720" w:hanging="360"/>
-        <w:rPr>
-          <w:rFonts w:ascii="Times New Roman" w:cs="Times New Roman" w:eastAsia="Times New Roman" w:hAnsi="Times New Roman"/>
-          <w:color w:val="202124"/>
-          <w:highlight w:val="white"/>
-        </w:rPr>
-      </w:pPr>
-      <w:r>
-        <w:rPr>
-          <w:rFonts w:ascii="Times New Roman" w:cs="Times New Roman" w:eastAsia="Times New Roman" w:hAnsi="Times New Roman"/>
-          <w:color w:val="202124"/>
-          <w:highlight w:val="white"/>
-          <w:rtl w:val="0"/>
-        </w:rPr>
-        <w:t xml:space="preserve">My desk is always tidy and organized</w:t>
       </w:r>
     </w:p>
     <w:p>

</xml_diff>

<commit_message>
update thesis topic for resume
</commit_message>
<xml_diff>
--- a/Resume_FabianFroding_2022c.docx
+++ b/Resume_FabianFroding_2022c.docx
@@ -764,7 +764,7 @@
         </w:rPr>
         <w:t xml:space="preserve">University of Gothenburg &amp; </w:t>
         <w:br w:type="textWrapping"/>
-        <w:t xml:space="preserve">Chalmers University of Technology</w:t>
+        <w:t xml:space="preserve">Chalmers University</w:t>
         <w:br w:type="textWrapping"/>
       </w:r>
       <w:r>
@@ -1390,18 +1390,18 @@
         <w:tblLook w:val="0600"/>
       </w:tblPr>
       <w:tblGrid>
-        <w:gridCol w:w="1635"/>
-        <w:gridCol w:w="1905"/>
-        <w:gridCol w:w="1380"/>
-        <w:gridCol w:w="2445"/>
-        <w:gridCol w:w="1935"/>
+        <w:gridCol w:w="1545"/>
+        <w:gridCol w:w="1875"/>
+        <w:gridCol w:w="1680"/>
+        <w:gridCol w:w="2190"/>
+        <w:gridCol w:w="2010"/>
         <w:tblGridChange w:id="0">
           <w:tblGrid>
-            <w:gridCol w:w="1635"/>
-            <w:gridCol w:w="1905"/>
-            <w:gridCol w:w="1380"/>
-            <w:gridCol w:w="2445"/>
-            <w:gridCol w:w="1935"/>
+            <w:gridCol w:w="1545"/>
+            <w:gridCol w:w="1875"/>
+            <w:gridCol w:w="1680"/>
+            <w:gridCol w:w="2190"/>
+            <w:gridCol w:w="2010"/>
           </w:tblGrid>
         </w:tblGridChange>
       </w:tblGrid>
@@ -1525,7 +1525,7 @@
                 <w:shd w:fill="efefef" w:val="clear"/>
                 <w:rtl w:val="0"/>
               </w:rPr>
-              <w:t xml:space="preserve">Statistics for Game Research</w:t>
+              <w:t xml:space="preserve">Statistical Analysis for Game Research</w:t>
             </w:r>
             <w:r>
               <w:rPr>
@@ -1616,7 +1616,7 @@
                 <w:shd w:fill="efefef" w:val="clear"/>
                 <w:rtl w:val="0"/>
               </w:rPr>
-              <w:t xml:space="preserve">Thesis in Game Analytics</w:t>
+              <w:t xml:space="preserve">Thesis in Data Analysis for Video Game Bugs</w:t>
             </w:r>
             <w:r>
               <w:rPr>
@@ -1671,7 +1671,7 @@
     <w:tbl>
       <w:tblPr>
         <w:tblStyle w:val="Table3"/>
-        <w:tblW w:w="2040.0" w:type="dxa"/>
+        <w:tblW w:w="4080.0" w:type="dxa"/>
         <w:jc w:val="left"/>
         <w:tblBorders>
           <w:top w:color="000000" w:space="0" w:sz="8" w:val="single"/>
@@ -1686,8 +1686,10 @@
       </w:tblPr>
       <w:tblGrid>
         <w:gridCol w:w="2040"/>
+        <w:gridCol w:w="2040"/>
         <w:tblGridChange w:id="0">
           <w:tblGrid>
+            <w:gridCol w:w="2040"/>
             <w:gridCol w:w="2040"/>
           </w:tblGrid>
         </w:tblGridChange>
@@ -1758,6 +1760,56 @@
             </w:r>
           </w:p>
         </w:tc>
+        <w:tc>
+          <w:tcPr>
+            <w:shd w:fill="efefef" w:val="clear"/>
+            <w:tcMar>
+              <w:top w:w="100.0" w:type="dxa"/>
+              <w:left w:w="100.0" w:type="dxa"/>
+              <w:bottom w:w="100.0" w:type="dxa"/>
+              <w:right w:w="100.0" w:type="dxa"/>
+            </w:tcMar>
+            <w:vAlign w:val="top"/>
+          </w:tcPr>
+          <w:p>
+            <w:pPr>
+              <w:widowControl w:val="0"/>
+              <w:spacing w:line="240" w:lineRule="auto"/>
+              <w:rPr>
+                <w:rFonts w:ascii="Times New Roman" w:cs="Times New Roman" w:eastAsia="Times New Roman" w:hAnsi="Times New Roman"/>
+                <w:i w:val="1"/>
+                <w:color w:val="202124"/>
+                <w:sz w:val="16"/>
+                <w:szCs w:val="16"/>
+                <w:shd w:fill="efefef" w:val="clear"/>
+              </w:rPr>
+            </w:pPr>
+            <w:r>
+              <w:rPr>
+                <w:rFonts w:ascii="Times New Roman" w:cs="Times New Roman" w:eastAsia="Times New Roman" w:hAnsi="Times New Roman"/>
+                <w:color w:val="202124"/>
+                <w:sz w:val="18"/>
+                <w:szCs w:val="18"/>
+                <w:shd w:fill="efefef" w:val="clear"/>
+                <w:rtl w:val="0"/>
+              </w:rPr>
+              <w:t xml:space="preserve">Functional Programming</w:t>
+              <w:br w:type="textWrapping"/>
+            </w:r>
+            <w:r>
+              <w:rPr>
+                <w:rFonts w:ascii="Times New Roman" w:cs="Times New Roman" w:eastAsia="Times New Roman" w:hAnsi="Times New Roman"/>
+                <w:i w:val="1"/>
+                <w:color w:val="202124"/>
+                <w:sz w:val="16"/>
+                <w:szCs w:val="16"/>
+                <w:shd w:fill="efefef" w:val="clear"/>
+                <w:rtl w:val="0"/>
+              </w:rPr>
+              <w:t xml:space="preserve">(University of Skövde, 2020)</w:t>
+            </w:r>
+          </w:p>
+        </w:tc>
       </w:tr>
     </w:tbl>
     <w:p>
@@ -2528,134 +2580,6 @@
     </w:p>
     <w:p>
       <w:pPr>
-        <w:rPr>
-          <w:rFonts w:ascii="Times New Roman" w:cs="Times New Roman" w:eastAsia="Times New Roman" w:hAnsi="Times New Roman"/>
-          <w:b w:val="1"/>
-          <w:color w:val="980000"/>
-          <w:sz w:val="24"/>
-          <w:szCs w:val="24"/>
-        </w:rPr>
-        <w:sectPr>
-          <w:type w:val="continuous"/>
-          <w:pgSz w:h="15840" w:w="12240" w:orient="portrait"/>
-          <w:pgMar w:bottom="1440" w:top="1440" w:left="1440" w:right="1440" w:header="720" w:footer="720"/>
-        </w:sectPr>
-      </w:pPr>
-      <w:r>
-        <w:rPr>
-          <w:rFonts w:ascii="Times New Roman" w:cs="Times New Roman" w:eastAsia="Times New Roman" w:hAnsi="Times New Roman"/>
-          <w:b w:val="1"/>
-          <w:color w:val="980000"/>
-          <w:sz w:val="24"/>
-          <w:szCs w:val="24"/>
-          <w:rtl w:val="0"/>
-        </w:rPr>
-        <w:t xml:space="preserve">Soft Skills</w:t>
-      </w:r>
-    </w:p>
-    <w:p>
-      <w:pPr>
-        <w:numPr>
-          <w:ilvl w:val="0"/>
-          <w:numId w:val="9"/>
-        </w:numPr>
-        <w:ind w:left="720" w:hanging="360"/>
-        <w:rPr>
-          <w:rFonts w:ascii="Times New Roman" w:cs="Times New Roman" w:eastAsia="Times New Roman" w:hAnsi="Times New Roman"/>
-          <w:color w:val="202124"/>
-          <w:highlight w:val="white"/>
-        </w:rPr>
-      </w:pPr>
-      <w:r>
-        <w:rPr>
-          <w:rFonts w:ascii="Times New Roman" w:cs="Times New Roman" w:eastAsia="Times New Roman" w:hAnsi="Times New Roman"/>
-          <w:color w:val="202124"/>
-          <w:highlight w:val="white"/>
-          <w:rtl w:val="0"/>
-        </w:rPr>
-        <w:t xml:space="preserve">I am a very productive person</w:t>
-      </w:r>
-    </w:p>
-    <w:p>
-      <w:pPr>
-        <w:numPr>
-          <w:ilvl w:val="0"/>
-          <w:numId w:val="9"/>
-        </w:numPr>
-        <w:ind w:left="720" w:hanging="360"/>
-        <w:rPr>
-          <w:rFonts w:ascii="Times New Roman" w:cs="Times New Roman" w:eastAsia="Times New Roman" w:hAnsi="Times New Roman"/>
-          <w:color w:val="202124"/>
-          <w:highlight w:val="white"/>
-        </w:rPr>
-      </w:pPr>
-      <w:r>
-        <w:rPr>
-          <w:rFonts w:ascii="Times New Roman" w:cs="Times New Roman" w:eastAsia="Times New Roman" w:hAnsi="Times New Roman"/>
-          <w:color w:val="202124"/>
-          <w:highlight w:val="white"/>
-          <w:rtl w:val="0"/>
-        </w:rPr>
-        <w:t xml:space="preserve">My desk is always tidy and organized</w:t>
-      </w:r>
-    </w:p>
-    <w:p>
-      <w:pPr>
-        <w:numPr>
-          <w:ilvl w:val="0"/>
-          <w:numId w:val="9"/>
-        </w:numPr>
-        <w:ind w:left="720" w:hanging="360"/>
-        <w:rPr>
-          <w:rFonts w:ascii="Times New Roman" w:cs="Times New Roman" w:eastAsia="Times New Roman" w:hAnsi="Times New Roman"/>
-          <w:color w:val="202124"/>
-          <w:highlight w:val="white"/>
-        </w:rPr>
-      </w:pPr>
-      <w:r>
-        <w:rPr>
-          <w:rFonts w:ascii="Times New Roman" w:cs="Times New Roman" w:eastAsia="Times New Roman" w:hAnsi="Times New Roman"/>
-          <w:color w:val="202124"/>
-          <w:highlight w:val="white"/>
-          <w:rtl w:val="0"/>
-        </w:rPr>
-        <w:t xml:space="preserve">Communication is essential</w:t>
-      </w:r>
-    </w:p>
-    <w:p>
-      <w:pPr>
-        <w:numPr>
-          <w:ilvl w:val="0"/>
-          <w:numId w:val="9"/>
-        </w:numPr>
-        <w:ind w:left="720" w:hanging="360"/>
-        <w:rPr>
-          <w:rFonts w:ascii="Times New Roman" w:cs="Times New Roman" w:eastAsia="Times New Roman" w:hAnsi="Times New Roman"/>
-          <w:color w:val="202124"/>
-          <w:highlight w:val="white"/>
-        </w:rPr>
-        <w:sectPr>
-          <w:type w:val="continuous"/>
-          <w:pgSz w:h="15840" w:w="12240" w:orient="portrait"/>
-          <w:pgMar w:bottom="1440" w:top="1440" w:left="1440" w:right="1440" w:header="720" w:footer="720"/>
-          <w:cols w:equalWidth="0" w:num="2">
-            <w:col w:space="720" w:w="4320"/>
-            <w:col w:space="0" w:w="4320"/>
-          </w:cols>
-        </w:sectPr>
-      </w:pPr>
-      <w:r>
-        <w:rPr>
-          <w:rFonts w:ascii="Times New Roman" w:cs="Times New Roman" w:eastAsia="Times New Roman" w:hAnsi="Times New Roman"/>
-          <w:color w:val="202124"/>
-          <w:highlight w:val="white"/>
-          <w:rtl w:val="0"/>
-        </w:rPr>
-        <w:t xml:space="preserve">I have an amazing posture</w:t>
-      </w:r>
-    </w:p>
-    <w:p>
-      <w:pPr>
         <w:ind w:left="0" w:firstLine="0"/>
         <w:rPr>
           <w:rFonts w:ascii="Times New Roman" w:cs="Times New Roman" w:eastAsia="Times New Roman" w:hAnsi="Times New Roman"/>
@@ -2673,10 +2597,6 @@
       <w:type w:val="continuous"/>
       <w:pgSz w:h="15840" w:w="12240" w:orient="portrait"/>
       <w:pgMar w:bottom="1440" w:top="1440" w:left="1440" w:right="1440" w:header="720" w:footer="720"/>
-      <w:cols w:equalWidth="0" w:num="2">
-        <w:col w:space="720" w:w="4320"/>
-        <w:col w:space="0" w:w="4320"/>
-      </w:cols>
     </w:sectPr>
   </w:body>
 </w:document>

</xml_diff>

<commit_message>
add some documents to resume page
</commit_message>
<xml_diff>
--- a/Resume_FabianFroding_2022c.docx
+++ b/Resume_FabianFroding_2022c.docx
@@ -296,7 +296,7 @@
       <w:pPr>
         <w:numPr>
           <w:ilvl w:val="0"/>
-          <w:numId w:val="5"/>
+          <w:numId w:val="3"/>
         </w:numPr>
         <w:ind w:left="720" w:hanging="360"/>
         <w:rPr>
@@ -351,7 +351,7 @@
       <w:pPr>
         <w:numPr>
           <w:ilvl w:val="0"/>
-          <w:numId w:val="2"/>
+          <w:numId w:val="1"/>
         </w:numPr>
         <w:ind w:left="720" w:hanging="360"/>
         <w:rPr>
@@ -411,7 +411,7 @@
       <w:pPr>
         <w:numPr>
           <w:ilvl w:val="0"/>
-          <w:numId w:val="5"/>
+          <w:numId w:val="3"/>
         </w:numPr>
         <w:ind w:left="720" w:hanging="360"/>
         <w:rPr>
@@ -469,7 +469,7 @@
       <w:pPr>
         <w:numPr>
           <w:ilvl w:val="0"/>
-          <w:numId w:val="13"/>
+          <w:numId w:val="8"/>
         </w:numPr>
         <w:ind w:left="720" w:hanging="360"/>
         <w:rPr>
@@ -525,7 +525,7 @@
       <w:pPr>
         <w:numPr>
           <w:ilvl w:val="0"/>
-          <w:numId w:val="12"/>
+          <w:numId w:val="7"/>
         </w:numPr>
         <w:ind w:left="720" w:hanging="360"/>
         <w:rPr>
@@ -584,7 +584,7 @@
       <w:pPr>
         <w:numPr>
           <w:ilvl w:val="0"/>
-          <w:numId w:val="11"/>
+          <w:numId w:val="6"/>
         </w:numPr>
         <w:ind w:left="720" w:hanging="360"/>
         <w:rPr>
@@ -648,6 +648,9 @@
           <w:type w:val="continuous"/>
           <w:pgSz w:h="15840" w:w="12240" w:orient="portrait"/>
           <w:pgMar w:bottom="1440" w:top="1440" w:left="1440" w:right="1440" w:header="720" w:footer="720"/>
+          <w:cols w:equalWidth="0" w:num="1">
+            <w:col w:space="0" w:w="9360"/>
+          </w:cols>
         </w:sectPr>
       </w:pPr>
       <w:r>
@@ -669,425 +672,76 @@
     </w:p>
     <w:p>
       <w:pPr>
-        <w:rPr>
-          <w:rFonts w:ascii="Times New Roman" w:cs="Times New Roman" w:eastAsia="Times New Roman" w:hAnsi="Times New Roman"/>
-          <w:b w:val="1"/>
-          <w:color w:val="202124"/>
-          <w:highlight w:val="white"/>
-        </w:rPr>
-      </w:pPr>
-      <w:r>
-        <w:rPr>
-          <w:rFonts w:ascii="Times New Roman" w:cs="Times New Roman" w:eastAsia="Times New Roman" w:hAnsi="Times New Roman"/>
-          <w:b w:val="1"/>
-          <w:rtl w:val="0"/>
-        </w:rPr>
-        <w:t xml:space="preserve">2021 - 2023</w:t>
-      </w:r>
-      <w:r>
-        <w:rPr>
-          <w:rtl w:val="0"/>
-        </w:rPr>
-      </w:r>
-    </w:p>
-    <w:p>
-      <w:pPr>
-        <w:numPr>
-          <w:ilvl w:val="0"/>
-          <w:numId w:val="3"/>
-        </w:numPr>
-        <w:ind w:left="720" w:hanging="360"/>
-        <w:rPr>
-          <w:rFonts w:ascii="Times New Roman" w:cs="Times New Roman" w:eastAsia="Times New Roman" w:hAnsi="Times New Roman"/>
-        </w:rPr>
-      </w:pPr>
-      <w:r>
-        <w:rPr>
-          <w:rFonts w:ascii="Times New Roman" w:cs="Times New Roman" w:eastAsia="Times New Roman" w:hAnsi="Times New Roman"/>
-          <w:rtl w:val="0"/>
-        </w:rPr>
-        <w:t xml:space="preserve">University of Skövde</w:t>
-        <w:br w:type="textWrapping"/>
-      </w:r>
-      <w:r>
-        <w:rPr>
-          <w:rFonts w:ascii="Times New Roman" w:cs="Times New Roman" w:eastAsia="Times New Roman" w:hAnsi="Times New Roman"/>
-          <w:i w:val="1"/>
-          <w:rtl w:val="0"/>
-        </w:rPr>
-        <w:t xml:space="preserve">Master’s degree in Game Development</w:t>
-      </w:r>
-      <w:r>
-        <w:rPr>
-          <w:rFonts w:ascii="Times New Roman" w:cs="Times New Roman" w:eastAsia="Times New Roman" w:hAnsi="Times New Roman"/>
-          <w:rtl w:val="0"/>
-        </w:rPr>
-        <w:br w:type="textWrapping"/>
-      </w:r>
-      <w:r>
-        <w:rPr>
-          <w:rtl w:val="0"/>
-        </w:rPr>
-      </w:r>
-    </w:p>
-    <w:p>
-      <w:pPr>
-        <w:rPr>
-          <w:rFonts w:ascii="Times New Roman" w:cs="Times New Roman" w:eastAsia="Times New Roman" w:hAnsi="Times New Roman"/>
-          <w:b w:val="1"/>
-        </w:rPr>
-      </w:pPr>
-      <w:r>
-        <w:rPr>
-          <w:rFonts w:ascii="Times New Roman" w:cs="Times New Roman" w:eastAsia="Times New Roman" w:hAnsi="Times New Roman"/>
-          <w:b w:val="1"/>
-          <w:rtl w:val="0"/>
-        </w:rPr>
-        <w:t xml:space="preserve">2017 - 2020</w:t>
-      </w:r>
-    </w:p>
-    <w:p>
-      <w:pPr>
-        <w:numPr>
-          <w:ilvl w:val="0"/>
-          <w:numId w:val="1"/>
-        </w:numPr>
-        <w:ind w:left="720" w:hanging="360"/>
-        <w:rPr>
-          <w:rFonts w:ascii="Times New Roman" w:cs="Times New Roman" w:eastAsia="Times New Roman" w:hAnsi="Times New Roman"/>
-        </w:rPr>
-      </w:pPr>
-      <w:r>
-        <w:rPr>
-          <w:rFonts w:ascii="Times New Roman" w:cs="Times New Roman" w:eastAsia="Times New Roman" w:hAnsi="Times New Roman"/>
-          <w:rtl w:val="0"/>
-        </w:rPr>
-        <w:t xml:space="preserve">University of Gothenburg &amp; </w:t>
-        <w:br w:type="textWrapping"/>
-        <w:t xml:space="preserve">Chalmers University</w:t>
-        <w:br w:type="textWrapping"/>
-      </w:r>
-      <w:r>
-        <w:rPr>
-          <w:rFonts w:ascii="Times New Roman" w:cs="Times New Roman" w:eastAsia="Times New Roman" w:hAnsi="Times New Roman"/>
-          <w:i w:val="1"/>
-          <w:rtl w:val="0"/>
-        </w:rPr>
-        <w:t xml:space="preserve">Bachelor’s degree in Software Engineering</w:t>
-      </w:r>
-      <w:r>
-        <w:rPr>
-          <w:rFonts w:ascii="Times New Roman" w:cs="Times New Roman" w:eastAsia="Times New Roman" w:hAnsi="Times New Roman"/>
-          <w:i w:val="1"/>
-          <w:sz w:val="18"/>
-          <w:szCs w:val="18"/>
-          <w:rtl w:val="0"/>
-        </w:rPr>
-        <w:br w:type="textWrapping"/>
-      </w:r>
-      <w:r>
-        <w:rPr>
-          <w:rFonts w:ascii="Times New Roman" w:cs="Times New Roman" w:eastAsia="Times New Roman" w:hAnsi="Times New Roman"/>
-          <w:b w:val="1"/>
-          <w:sz w:val="18"/>
-          <w:szCs w:val="18"/>
-          <w:rtl w:val="0"/>
-        </w:rPr>
-        <w:t xml:space="preserve">GPA: 3.52</w:t>
-      </w:r>
-    </w:p>
-    <w:p>
-      <w:pPr>
-        <w:rPr>
-          <w:rFonts w:ascii="Times New Roman" w:cs="Times New Roman" w:eastAsia="Times New Roman" w:hAnsi="Times New Roman"/>
-          <w:b w:val="1"/>
-        </w:rPr>
-      </w:pPr>
-      <w:r>
-        <w:rPr>
-          <w:rtl w:val="0"/>
-        </w:rPr>
-      </w:r>
-    </w:p>
-    <w:p>
-      <w:pPr>
-        <w:rPr>
-          <w:rFonts w:ascii="Times New Roman" w:cs="Times New Roman" w:eastAsia="Times New Roman" w:hAnsi="Times New Roman"/>
-          <w:b w:val="1"/>
-        </w:rPr>
-      </w:pPr>
-      <w:r>
-        <w:rPr>
-          <w:rtl w:val="0"/>
-        </w:rPr>
-      </w:r>
-    </w:p>
-    <w:p>
-      <w:pPr>
-        <w:rPr>
-          <w:rFonts w:ascii="Times New Roman" w:cs="Times New Roman" w:eastAsia="Times New Roman" w:hAnsi="Times New Roman"/>
-          <w:b w:val="1"/>
-        </w:rPr>
-      </w:pPr>
-      <w:r>
-        <w:rPr>
-          <w:rFonts w:ascii="Times New Roman" w:cs="Times New Roman" w:eastAsia="Times New Roman" w:hAnsi="Times New Roman"/>
-          <w:b w:val="1"/>
-          <w:rtl w:val="0"/>
-        </w:rPr>
-        <w:t xml:space="preserve">2014</w:t>
-      </w:r>
-    </w:p>
-    <w:p>
-      <w:pPr>
-        <w:numPr>
-          <w:ilvl w:val="0"/>
-          <w:numId w:val="4"/>
-        </w:numPr>
-        <w:ind w:left="720" w:hanging="360"/>
-        <w:rPr>
-          <w:rFonts w:ascii="Times New Roman" w:cs="Times New Roman" w:eastAsia="Times New Roman" w:hAnsi="Times New Roman"/>
-        </w:rPr>
-      </w:pPr>
-      <w:r>
-        <w:rPr>
-          <w:rFonts w:ascii="Times New Roman" w:cs="Times New Roman" w:eastAsia="Times New Roman" w:hAnsi="Times New Roman"/>
-          <w:rtl w:val="0"/>
-        </w:rPr>
-        <w:t xml:space="preserve">Shibuya Gaigo Gakuin - </w:t>
-      </w:r>
-      <w:r>
-        <w:rPr>
-          <w:rFonts w:ascii="Times New Roman" w:cs="Times New Roman" w:eastAsia="Times New Roman" w:hAnsi="Times New Roman"/>
-          <w:i w:val="1"/>
-          <w:rtl w:val="0"/>
-        </w:rPr>
-        <w:t xml:space="preserve">Japanese language courses</w:t>
-      </w:r>
-      <w:r>
-        <w:rPr>
-          <w:rFonts w:ascii="Times New Roman" w:cs="Times New Roman" w:eastAsia="Times New Roman" w:hAnsi="Times New Roman"/>
-          <w:rtl w:val="0"/>
-        </w:rPr>
-        <w:t xml:space="preserve">. Tokyo, Japan.</w:t>
-      </w:r>
-    </w:p>
-    <w:p>
-      <w:pPr>
-        <w:rPr>
-          <w:rFonts w:ascii="Times New Roman" w:cs="Times New Roman" w:eastAsia="Times New Roman" w:hAnsi="Times New Roman"/>
-          <w:b w:val="1"/>
-        </w:rPr>
-      </w:pPr>
-      <w:r>
-        <w:rPr>
-          <w:rFonts w:ascii="Times New Roman" w:cs="Times New Roman" w:eastAsia="Times New Roman" w:hAnsi="Times New Roman"/>
-          <w:b w:val="1"/>
-          <w:rtl w:val="0"/>
-        </w:rPr>
-        <w:t xml:space="preserve">2013</w:t>
-      </w:r>
-    </w:p>
-    <w:p>
-      <w:pPr>
-        <w:numPr>
-          <w:ilvl w:val="0"/>
-          <w:numId w:val="6"/>
-        </w:numPr>
-        <w:ind w:left="720" w:hanging="360"/>
-        <w:rPr>
-          <w:rFonts w:ascii="Times New Roman" w:cs="Times New Roman" w:eastAsia="Times New Roman" w:hAnsi="Times New Roman"/>
-        </w:rPr>
-      </w:pPr>
-      <w:r>
-        <w:rPr>
-          <w:rFonts w:ascii="Times New Roman" w:cs="Times New Roman" w:eastAsia="Times New Roman" w:hAnsi="Times New Roman"/>
-          <w:rtl w:val="0"/>
-        </w:rPr>
-        <w:t xml:space="preserve">Qufu Shaolin Kung Fu School - </w:t>
-      </w:r>
-      <w:r>
-        <w:rPr>
-          <w:rFonts w:ascii="Times New Roman" w:cs="Times New Roman" w:eastAsia="Times New Roman" w:hAnsi="Times New Roman"/>
-          <w:i w:val="1"/>
-          <w:rtl w:val="0"/>
-        </w:rPr>
-        <w:t xml:space="preserve">Martials arts education</w:t>
-      </w:r>
-      <w:r>
-        <w:rPr>
-          <w:rFonts w:ascii="Times New Roman" w:cs="Times New Roman" w:eastAsia="Times New Roman" w:hAnsi="Times New Roman"/>
-          <w:rtl w:val="0"/>
-        </w:rPr>
-        <w:t xml:space="preserve">. Qufu, China.</w:t>
-      </w:r>
-    </w:p>
-    <w:p>
-      <w:pPr>
-        <w:rPr>
-          <w:rFonts w:ascii="Times New Roman" w:cs="Times New Roman" w:eastAsia="Times New Roman" w:hAnsi="Times New Roman"/>
-        </w:rPr>
-      </w:pPr>
-      <w:r>
-        <w:rPr>
-          <w:rtl w:val="0"/>
-        </w:rPr>
-      </w:r>
-    </w:p>
-    <w:p>
-      <w:pPr>
-        <w:rPr>
-          <w:rFonts w:ascii="Times New Roman" w:cs="Times New Roman" w:eastAsia="Times New Roman" w:hAnsi="Times New Roman"/>
-        </w:rPr>
-      </w:pPr>
-      <w:r>
-        <w:rPr>
-          <w:rtl w:val="0"/>
-        </w:rPr>
-      </w:r>
-    </w:p>
-    <w:p>
-      <w:pPr>
-        <w:rPr>
-          <w:rFonts w:ascii="Times New Roman" w:cs="Times New Roman" w:eastAsia="Times New Roman" w:hAnsi="Times New Roman"/>
-        </w:rPr>
-      </w:pPr>
-      <w:r>
-        <w:rPr>
-          <w:rtl w:val="0"/>
-        </w:rPr>
-      </w:r>
-    </w:p>
-    <w:p>
-      <w:pPr>
-        <w:rPr>
-          <w:rFonts w:ascii="Times New Roman" w:cs="Times New Roman" w:eastAsia="Times New Roman" w:hAnsi="Times New Roman"/>
+        <w:ind w:left="0" w:firstLine="0"/>
+        <w:rPr>
+          <w:rFonts w:ascii="Times New Roman" w:cs="Times New Roman" w:eastAsia="Times New Roman" w:hAnsi="Times New Roman"/>
+          <w:b w:val="1"/>
         </w:rPr>
         <w:sectPr>
           <w:type w:val="continuous"/>
           <w:pgSz w:h="15840" w:w="12240" w:orient="portrait"/>
           <w:pgMar w:bottom="1440" w:top="1440" w:left="1440" w:right="1440" w:header="720" w:footer="720"/>
-          <w:cols w:equalWidth="0" w:num="2">
-            <w:col w:space="720" w:w="4320"/>
-            <w:col w:space="0" w:w="4320"/>
+          <w:cols w:equalWidth="0" w:num="1">
+            <w:col w:space="0" w:w="9360"/>
           </w:cols>
         </w:sectPr>
       </w:pPr>
       <w:r>
         <w:rPr>
-          <w:rtl w:val="0"/>
-        </w:rPr>
-      </w:r>
-    </w:p>
-    <w:p>
-      <w:pPr>
-        <w:rPr>
-          <w:rFonts w:ascii="Times New Roman" w:cs="Times New Roman" w:eastAsia="Times New Roman" w:hAnsi="Times New Roman"/>
-        </w:rPr>
-        <w:sectPr>
-          <w:type w:val="continuous"/>
-          <w:pgSz w:h="15840" w:w="12240" w:orient="portrait"/>
-          <w:pgMar w:bottom="1440" w:top="1440" w:left="1440" w:right="1440" w:header="720" w:footer="720"/>
-        </w:sectPr>
-      </w:pPr>
-      <w:r>
-        <w:rPr>
-          <w:rtl w:val="0"/>
-        </w:rPr>
-      </w:r>
-    </w:p>
-    <w:p>
-      <w:pPr>
-        <w:rPr>
-          <w:rFonts w:ascii="Times New Roman" w:cs="Times New Roman" w:eastAsia="Times New Roman" w:hAnsi="Times New Roman"/>
-          <w:b w:val="1"/>
-          <w:color w:val="980000"/>
-          <w:sz w:val="26"/>
-          <w:szCs w:val="26"/>
-        </w:rPr>
-      </w:pPr>
-      <w:r>
-        <w:br w:type="page"/>
-      </w:r>
-      <w:r>
-        <w:rPr>
-          <w:rtl w:val="0"/>
-        </w:rPr>
-      </w:r>
-    </w:p>
-    <w:p>
-      <w:pPr>
-        <w:rPr>
-          <w:rFonts w:ascii="Times New Roman" w:cs="Times New Roman" w:eastAsia="Times New Roman" w:hAnsi="Times New Roman"/>
-          <w:b w:val="1"/>
-          <w:color w:val="980000"/>
-          <w:sz w:val="26"/>
-          <w:szCs w:val="26"/>
-        </w:rPr>
-      </w:pPr>
-      <w:r>
-        <w:pict>
-          <v:rect style="width:0.0pt;height:1.5pt" o:hr="t" o:hrstd="t" o:hralign="center" fillcolor="#A0A0A0" stroked="f"/>
-        </w:pict>
-      </w:r>
-      <w:r>
-        <w:rPr>
-          <w:rtl w:val="0"/>
-        </w:rPr>
-      </w:r>
-    </w:p>
-    <w:p>
-      <w:pPr>
-        <w:rPr>
-          <w:rFonts w:ascii="Times New Roman" w:cs="Times New Roman" w:eastAsia="Times New Roman" w:hAnsi="Times New Roman"/>
-          <w:color w:val="202124"/>
-          <w:highlight w:val="white"/>
-        </w:rPr>
-        <w:sectPr>
-          <w:type w:val="continuous"/>
-          <w:pgSz w:h="15840" w:w="12240" w:orient="portrait"/>
-          <w:pgMar w:bottom="1440" w:top="1440" w:left="1440" w:right="1440" w:header="720" w:footer="720"/>
-        </w:sectPr>
-      </w:pPr>
-      <w:r>
-        <w:rPr>
-          <w:rFonts w:ascii="Times New Roman" w:cs="Times New Roman" w:eastAsia="Times New Roman" w:hAnsi="Times New Roman"/>
-          <w:b w:val="1"/>
-          <w:color w:val="980000"/>
-          <w:sz w:val="26"/>
-          <w:szCs w:val="26"/>
-          <w:rtl w:val="0"/>
-        </w:rPr>
-        <w:t xml:space="preserve">Course Highlights</w:t>
-      </w:r>
-      <w:r>
-        <w:rPr>
-          <w:rtl w:val="0"/>
-        </w:rPr>
-      </w:r>
-    </w:p>
-    <w:p>
-      <w:pPr>
-        <w:rPr>
-          <w:rFonts w:ascii="Times New Roman" w:cs="Times New Roman" w:eastAsia="Times New Roman" w:hAnsi="Times New Roman"/>
-          <w:b w:val="1"/>
-          <w:color w:val="202124"/>
+          <w:rFonts w:ascii="Times New Roman" w:cs="Times New Roman" w:eastAsia="Times New Roman" w:hAnsi="Times New Roman"/>
+          <w:b w:val="1"/>
+          <w:rtl w:val="0"/>
+        </w:rPr>
+        <w:t xml:space="preserve">Chalmers University &amp; University of Gothenburg: </w:t>
+        <w:tab/>
+        <w:tab/>
+        <w:tab/>
+        <w:tab/>
+        <w:t xml:space="preserve">2017-2020</w:t>
+        <w:br w:type="textWrapping"/>
+      </w:r>
+      <w:r>
+        <w:rPr>
+          <w:rFonts w:ascii="Times New Roman" w:cs="Times New Roman" w:eastAsia="Times New Roman" w:hAnsi="Times New Roman"/>
+          <w:rtl w:val="0"/>
+        </w:rPr>
+        <w:t xml:space="preserve">Bachelor’s degree in Software Engineering &amp; Management. </w:t>
+      </w:r>
+      <w:r>
+        <w:rPr>
+          <w:rFonts w:ascii="Times New Roman" w:cs="Times New Roman" w:eastAsia="Times New Roman" w:hAnsi="Times New Roman"/>
           <w:sz w:val="20"/>
           <w:szCs w:val="20"/>
-          <w:highlight w:val="white"/>
-        </w:rPr>
-      </w:pPr>
-      <w:r>
-        <w:rPr>
-          <w:rFonts w:ascii="Times New Roman" w:cs="Times New Roman" w:eastAsia="Times New Roman" w:hAnsi="Times New Roman"/>
-          <w:b w:val="1"/>
+          <w:rtl w:val="0"/>
+        </w:rPr>
+        <w:t xml:space="preserve">GPA: 3.52.</w:t>
+      </w:r>
+      <w:r>
+        <w:rPr>
+          <w:rtl w:val="0"/>
+        </w:rPr>
+      </w:r>
+    </w:p>
+    <w:p>
+      <w:pPr>
+        <w:rPr>
+          <w:rFonts w:ascii="Times New Roman" w:cs="Times New Roman" w:eastAsia="Times New Roman" w:hAnsi="Times New Roman"/>
           <w:color w:val="202124"/>
           <w:sz w:val="20"/>
           <w:szCs w:val="20"/>
           <w:highlight w:val="white"/>
-          <w:rtl w:val="0"/>
-        </w:rPr>
-        <w:t xml:space="preserve">Bachelor’s degree:</w:t>
+        </w:rPr>
+      </w:pPr>
+      <w:r>
+        <w:rPr>
+          <w:rFonts w:ascii="Times New Roman" w:cs="Times New Roman" w:eastAsia="Times New Roman" w:hAnsi="Times New Roman"/>
+          <w:color w:val="202124"/>
+          <w:sz w:val="20"/>
+          <w:szCs w:val="20"/>
+          <w:highlight w:val="white"/>
+          <w:rtl w:val="0"/>
+        </w:rPr>
+        <w:t xml:space="preserve">Course Summary:</w:t>
       </w:r>
     </w:p>
     <w:tbl>
@@ -1355,28 +1009,24 @@
           <w:rFonts w:ascii="Times New Roman" w:cs="Times New Roman" w:eastAsia="Times New Roman" w:hAnsi="Times New Roman"/>
           <w:b w:val="1"/>
           <w:color w:val="202124"/>
-          <w:sz w:val="20"/>
-          <w:szCs w:val="20"/>
-          <w:highlight w:val="white"/>
-        </w:rPr>
-      </w:pPr>
-      <w:r>
-        <w:rPr>
-          <w:rFonts w:ascii="Times New Roman" w:cs="Times New Roman" w:eastAsia="Times New Roman" w:hAnsi="Times New Roman"/>
-          <w:b w:val="1"/>
-          <w:color w:val="202124"/>
-          <w:sz w:val="20"/>
-          <w:szCs w:val="20"/>
-          <w:highlight w:val="white"/>
-          <w:rtl w:val="0"/>
-        </w:rPr>
-        <w:t xml:space="preserve">Master’s degree:</w:t>
+          <w:highlight w:val="white"/>
+        </w:rPr>
+      </w:pPr>
+      <w:r>
+        <w:rPr>
+          <w:rFonts w:ascii="Times New Roman" w:cs="Times New Roman" w:eastAsia="Times New Roman" w:hAnsi="Times New Roman"/>
+          <w:b w:val="1"/>
+          <w:color w:val="202124"/>
+          <w:highlight w:val="white"/>
+          <w:rtl w:val="0"/>
+        </w:rPr>
+        <w:t xml:space="preserve">Standalone University courses:</w:t>
       </w:r>
     </w:p>
     <w:tbl>
       <w:tblPr>
         <w:tblStyle w:val="Table2"/>
-        <w:tblW w:w="9300.0" w:type="dxa"/>
+        <w:tblW w:w="9345.0" w:type="dxa"/>
         <w:jc w:val="left"/>
         <w:tblBorders>
           <w:top w:color="000000" w:space="0" w:sz="8" w:val="single"/>
@@ -1390,24 +1040,21 @@
         <w:tblLook w:val="0600"/>
       </w:tblPr>
       <w:tblGrid>
-        <w:gridCol w:w="1545"/>
-        <w:gridCol w:w="1875"/>
-        <w:gridCol w:w="1680"/>
-        <w:gridCol w:w="2190"/>
-        <w:gridCol w:w="2010"/>
+        <w:gridCol w:w="3180"/>
+        <w:gridCol w:w="3405"/>
+        <w:gridCol w:w="2760"/>
         <w:tblGridChange w:id="0">
           <w:tblGrid>
-            <w:gridCol w:w="1545"/>
-            <w:gridCol w:w="1875"/>
-            <w:gridCol w:w="1680"/>
-            <w:gridCol w:w="2190"/>
-            <w:gridCol w:w="2010"/>
+            <w:gridCol w:w="3180"/>
+            <w:gridCol w:w="3405"/>
+            <w:gridCol w:w="2760"/>
           </w:tblGrid>
         </w:tblGridChange>
       </w:tblGrid>
       <w:tr>
         <w:trPr>
           <w:cantSplit w:val="0"/>
+          <w:trHeight w:val="412.96875" w:hRule="atLeast"/>
           <w:tblHeader w:val="0"/>
         </w:trPr>
         <w:tc>
@@ -1427,7 +1074,6 @@
               <w:spacing w:line="240" w:lineRule="auto"/>
               <w:rPr>
                 <w:rFonts w:ascii="Times New Roman" w:cs="Times New Roman" w:eastAsia="Times New Roman" w:hAnsi="Times New Roman"/>
-                <w:i w:val="1"/>
                 <w:color w:val="202124"/>
                 <w:sz w:val="18"/>
                 <w:szCs w:val="18"/>
@@ -1443,7 +1089,19 @@
                 <w:shd w:fill="efefef" w:val="clear"/>
                 <w:rtl w:val="0"/>
               </w:rPr>
-              <w:t xml:space="preserve">Playtesting &amp; UX for Games</w:t>
+              <w:t xml:space="preserve">Artificial Intelligence for Game Programming 2 </w:t>
+            </w:r>
+            <w:r>
+              <w:rPr>
+                <w:rFonts w:ascii="Times New Roman" w:cs="Times New Roman" w:eastAsia="Times New Roman" w:hAnsi="Times New Roman"/>
+                <w:i w:val="1"/>
+                <w:color w:val="202124"/>
+                <w:sz w:val="16"/>
+                <w:szCs w:val="16"/>
+                <w:shd w:fill="efefef" w:val="clear"/>
+                <w:rtl w:val="0"/>
+              </w:rPr>
+              <w:t xml:space="preserve">(Uppsala University, 2022)</w:t>
             </w:r>
             <w:r>
               <w:rPr>
@@ -1484,7 +1142,19 @@
                 <w:shd w:fill="fce5cd" w:val="clear"/>
                 <w:rtl w:val="0"/>
               </w:rPr>
-              <w:t xml:space="preserve">Software Engineering in Game Development</w:t>
+              <w:t xml:space="preserve">Artificial Intelligence for Game Programming 1 </w:t>
+            </w:r>
+            <w:r>
+              <w:rPr>
+                <w:rFonts w:ascii="Times New Roman" w:cs="Times New Roman" w:eastAsia="Times New Roman" w:hAnsi="Times New Roman"/>
+                <w:i w:val="1"/>
+                <w:color w:val="202124"/>
+                <w:sz w:val="16"/>
+                <w:szCs w:val="16"/>
+                <w:shd w:fill="fce5cd" w:val="clear"/>
+                <w:rtl w:val="0"/>
+              </w:rPr>
+              <w:t xml:space="preserve">(Uppsala University, 2022)</w:t>
             </w:r>
             <w:r>
               <w:rPr>
@@ -1525,7 +1195,147 @@
                 <w:shd w:fill="efefef" w:val="clear"/>
                 <w:rtl w:val="0"/>
               </w:rPr>
-              <w:t xml:space="preserve">Statistical Analysis for Game Research</w:t>
+              <w:t xml:space="preserve">Fundamentals of C++</w:t>
+              <w:br w:type="textWrapping"/>
+            </w:r>
+            <w:r>
+              <w:rPr>
+                <w:rFonts w:ascii="Times New Roman" w:cs="Times New Roman" w:eastAsia="Times New Roman" w:hAnsi="Times New Roman"/>
+                <w:i w:val="1"/>
+                <w:color w:val="202124"/>
+                <w:sz w:val="16"/>
+                <w:szCs w:val="16"/>
+                <w:shd w:fill="efefef" w:val="clear"/>
+                <w:rtl w:val="0"/>
+              </w:rPr>
+              <w:t xml:space="preserve">(University of Skövde, 2022)</w:t>
+            </w:r>
+            <w:r>
+              <w:rPr>
+                <w:rtl w:val="0"/>
+              </w:rPr>
+            </w:r>
+          </w:p>
+        </w:tc>
+      </w:tr>
+      <w:tr>
+        <w:trPr>
+          <w:cantSplit w:val="0"/>
+          <w:trHeight w:val="412.96875" w:hRule="atLeast"/>
+          <w:tblHeader w:val="0"/>
+        </w:trPr>
+        <w:tc>
+          <w:tcPr>
+            <w:shd w:fill="fce5cd" w:val="clear"/>
+            <w:tcMar>
+              <w:top w:w="100.0" w:type="dxa"/>
+              <w:left w:w="100.0" w:type="dxa"/>
+              <w:bottom w:w="100.0" w:type="dxa"/>
+              <w:right w:w="100.0" w:type="dxa"/>
+            </w:tcMar>
+            <w:vAlign w:val="top"/>
+          </w:tcPr>
+          <w:p>
+            <w:pPr>
+              <w:widowControl w:val="0"/>
+              <w:spacing w:line="240" w:lineRule="auto"/>
+              <w:rPr>
+                <w:rFonts w:ascii="Times New Roman" w:cs="Times New Roman" w:eastAsia="Times New Roman" w:hAnsi="Times New Roman"/>
+                <w:color w:val="202124"/>
+                <w:sz w:val="18"/>
+                <w:szCs w:val="18"/>
+                <w:shd w:fill="fce5cd" w:val="clear"/>
+              </w:rPr>
+            </w:pPr>
+            <w:r>
+              <w:rPr>
+                <w:rFonts w:ascii="Times New Roman" w:cs="Times New Roman" w:eastAsia="Times New Roman" w:hAnsi="Times New Roman"/>
+                <w:color w:val="202124"/>
+                <w:sz w:val="18"/>
+                <w:szCs w:val="18"/>
+                <w:shd w:fill="fce5cd" w:val="clear"/>
+                <w:rtl w:val="0"/>
+              </w:rPr>
+              <w:t xml:space="preserve">Game Design</w:t>
+              <w:br w:type="textWrapping"/>
+            </w:r>
+            <w:r>
+              <w:rPr>
+                <w:rFonts w:ascii="Times New Roman" w:cs="Times New Roman" w:eastAsia="Times New Roman" w:hAnsi="Times New Roman"/>
+                <w:i w:val="1"/>
+                <w:color w:val="202124"/>
+                <w:sz w:val="18"/>
+                <w:szCs w:val="18"/>
+                <w:shd w:fill="fce5cd" w:val="clear"/>
+                <w:rtl w:val="0"/>
+              </w:rPr>
+              <w:t xml:space="preserve">(</w:t>
+            </w:r>
+            <w:r>
+              <w:rPr>
+                <w:rFonts w:ascii="Times New Roman" w:cs="Times New Roman" w:eastAsia="Times New Roman" w:hAnsi="Times New Roman"/>
+                <w:i w:val="1"/>
+                <w:color w:val="202124"/>
+                <w:sz w:val="16"/>
+                <w:szCs w:val="16"/>
+                <w:shd w:fill="fce5cd" w:val="clear"/>
+                <w:rtl w:val="0"/>
+              </w:rPr>
+              <w:t xml:space="preserve">University of Skövde, 2021)</w:t>
+            </w:r>
+            <w:r>
+              <w:rPr>
+                <w:rtl w:val="0"/>
+              </w:rPr>
+            </w:r>
+          </w:p>
+        </w:tc>
+        <w:tc>
+          <w:tcPr>
+            <w:shd w:fill="efefef" w:val="clear"/>
+            <w:tcMar>
+              <w:top w:w="100.0" w:type="dxa"/>
+              <w:left w:w="100.0" w:type="dxa"/>
+              <w:bottom w:w="100.0" w:type="dxa"/>
+              <w:right w:w="100.0" w:type="dxa"/>
+            </w:tcMar>
+            <w:vAlign w:val="top"/>
+          </w:tcPr>
+          <w:p>
+            <w:pPr>
+              <w:widowControl w:val="0"/>
+              <w:spacing w:line="240" w:lineRule="auto"/>
+              <w:rPr>
+                <w:rFonts w:ascii="Times New Roman" w:cs="Times New Roman" w:eastAsia="Times New Roman" w:hAnsi="Times New Roman"/>
+                <w:color w:val="202124"/>
+                <w:sz w:val="18"/>
+                <w:szCs w:val="18"/>
+                <w:shd w:fill="efefef" w:val="clear"/>
+              </w:rPr>
+            </w:pPr>
+            <w:r>
+              <w:rPr>
+                <w:rFonts w:ascii="Times New Roman" w:cs="Times New Roman" w:eastAsia="Times New Roman" w:hAnsi="Times New Roman"/>
+                <w:color w:val="202124"/>
+                <w:sz w:val="18"/>
+                <w:szCs w:val="18"/>
+                <w:shd w:fill="efefef" w:val="clear"/>
+                <w:rtl w:val="0"/>
+              </w:rPr>
+              <w:t xml:space="preserve">Game Programming in Unity</w:t>
+              <w:br w:type="textWrapping"/>
+            </w:r>
+            <w:r>
+              <w:rPr>
+                <w:rFonts w:ascii="Times New Roman" w:cs="Times New Roman" w:eastAsia="Times New Roman" w:hAnsi="Times New Roman"/>
+                <w:i w:val="1"/>
+                <w:color w:val="202124"/>
+                <w:sz w:val="16"/>
+                <w:szCs w:val="16"/>
+                <w:shd w:fill="efefef" w:val="clear"/>
+                <w:rtl w:val="0"/>
+              </w:rPr>
+              <w:t xml:space="preserve">(Linnaeus University, 2020)</w:t>
             </w:r>
             <w:r>
               <w:rPr>
@@ -1567,173 +1377,7 @@
                 <w:shd w:fill="fce5cd" w:val="clear"/>
                 <w:rtl w:val="0"/>
               </w:rPr>
-              <w:t xml:space="preserve">C++ &amp; AI Programming for Games </w:t>
-            </w:r>
-            <w:r>
-              <w:rPr>
-                <w:rFonts w:ascii="Times New Roman" w:cs="Times New Roman" w:eastAsia="Times New Roman" w:hAnsi="Times New Roman"/>
-                <w:i w:val="1"/>
-                <w:color w:val="202124"/>
-                <w:sz w:val="16"/>
-                <w:szCs w:val="16"/>
-                <w:shd w:fill="fce5cd" w:val="clear"/>
-                <w:rtl w:val="0"/>
-              </w:rPr>
-              <w:t xml:space="preserve">(Elective courses)</w:t>
-            </w:r>
-          </w:p>
-        </w:tc>
-        <w:tc>
-          <w:tcPr>
-            <w:shd w:fill="efefef" w:val="clear"/>
-            <w:tcMar>
-              <w:top w:w="100.0" w:type="dxa"/>
-              <w:left w:w="100.0" w:type="dxa"/>
-              <w:bottom w:w="100.0" w:type="dxa"/>
-              <w:right w:w="100.0" w:type="dxa"/>
-            </w:tcMar>
-            <w:vAlign w:val="top"/>
-          </w:tcPr>
-          <w:p>
-            <w:pPr>
-              <w:widowControl w:val="0"/>
-              <w:spacing w:line="240" w:lineRule="auto"/>
-              <w:rPr>
-                <w:rFonts w:ascii="Times New Roman" w:cs="Times New Roman" w:eastAsia="Times New Roman" w:hAnsi="Times New Roman"/>
-                <w:i w:val="1"/>
-                <w:color w:val="202124"/>
-                <w:sz w:val="16"/>
-                <w:szCs w:val="16"/>
-                <w:shd w:fill="efefef" w:val="clear"/>
-              </w:rPr>
-            </w:pPr>
-            <w:r>
-              <w:rPr>
-                <w:rFonts w:ascii="Times New Roman" w:cs="Times New Roman" w:eastAsia="Times New Roman" w:hAnsi="Times New Roman"/>
-                <w:color w:val="202124"/>
-                <w:sz w:val="18"/>
-                <w:szCs w:val="18"/>
-                <w:shd w:fill="efefef" w:val="clear"/>
-                <w:rtl w:val="0"/>
-              </w:rPr>
-              <w:t xml:space="preserve">Thesis in Data Analysis for Video Game Bugs</w:t>
-            </w:r>
-            <w:r>
-              <w:rPr>
-                <w:rtl w:val="0"/>
-              </w:rPr>
-            </w:r>
-          </w:p>
-        </w:tc>
-      </w:tr>
-    </w:tbl>
-    <w:p>
-      <w:pPr>
-        <w:rPr>
-          <w:rFonts w:ascii="Times New Roman" w:cs="Times New Roman" w:eastAsia="Times New Roman" w:hAnsi="Times New Roman"/>
-          <w:b w:val="1"/>
-          <w:color w:val="202124"/>
-          <w:sz w:val="20"/>
-          <w:szCs w:val="20"/>
-          <w:highlight w:val="white"/>
-        </w:rPr>
-      </w:pPr>
-      <w:r>
-        <w:rPr>
-          <w:rtl w:val="0"/>
-        </w:rPr>
-      </w:r>
-    </w:p>
-    <w:p>
-      <w:pPr>
-        <w:rPr>
-          <w:rFonts w:ascii="Times New Roman" w:cs="Times New Roman" w:eastAsia="Times New Roman" w:hAnsi="Times New Roman"/>
-          <w:b w:val="1"/>
-          <w:color w:val="202124"/>
-          <w:sz w:val="20"/>
-          <w:szCs w:val="20"/>
-          <w:highlight w:val="white"/>
-        </w:rPr>
-      </w:pPr>
-      <w:r>
-        <w:rPr>
-          <w:rFonts w:ascii="Times New Roman" w:cs="Times New Roman" w:eastAsia="Times New Roman" w:hAnsi="Times New Roman"/>
-          <w:b w:val="1"/>
-          <w:color w:val="202124"/>
-          <w:sz w:val="20"/>
-          <w:szCs w:val="20"/>
-          <w:highlight w:val="white"/>
-          <w:rtl w:val="0"/>
-        </w:rPr>
-        <w:t xml:space="preserve">Standalone courses:</w:t>
-      </w:r>
-    </w:p>
-    <w:tbl>
-      <w:tblPr>
-        <w:tblStyle w:val="Table3"/>
-        <w:tblW w:w="4080.0" w:type="dxa"/>
-        <w:jc w:val="left"/>
-        <w:tblBorders>
-          <w:top w:color="000000" w:space="0" w:sz="8" w:val="single"/>
-          <w:left w:color="000000" w:space="0" w:sz="8" w:val="single"/>
-          <w:bottom w:color="000000" w:space="0" w:sz="8" w:val="single"/>
-          <w:right w:color="000000" w:space="0" w:sz="8" w:val="single"/>
-          <w:insideH w:color="000000" w:space="0" w:sz="8" w:val="single"/>
-          <w:insideV w:color="000000" w:space="0" w:sz="8" w:val="single"/>
-        </w:tblBorders>
-        <w:tblLayout w:type="fixed"/>
-        <w:tblLook w:val="0600"/>
-      </w:tblPr>
-      <w:tblGrid>
-        <w:gridCol w:w="2040"/>
-        <w:gridCol w:w="2040"/>
-        <w:tblGridChange w:id="0">
-          <w:tblGrid>
-            <w:gridCol w:w="2040"/>
-            <w:gridCol w:w="2040"/>
-          </w:tblGrid>
-        </w:tblGridChange>
-      </w:tblGrid>
-      <w:tr>
-        <w:trPr>
-          <w:cantSplit w:val="0"/>
-          <w:trHeight w:val="412.96875" w:hRule="atLeast"/>
-          <w:tblHeader w:val="0"/>
-        </w:trPr>
-        <w:tc>
-          <w:tcPr>
-            <w:shd w:fill="fce5cd" w:val="clear"/>
-            <w:tcMar>
-              <w:top w:w="100.0" w:type="dxa"/>
-              <w:left w:w="100.0" w:type="dxa"/>
-              <w:bottom w:w="100.0" w:type="dxa"/>
-              <w:right w:w="100.0" w:type="dxa"/>
-            </w:tcMar>
-            <w:vAlign w:val="top"/>
-          </w:tcPr>
-          <w:p>
-            <w:pPr>
-              <w:widowControl w:val="0"/>
-              <w:spacing w:line="240" w:lineRule="auto"/>
-              <w:rPr>
-                <w:rFonts w:ascii="Times New Roman" w:cs="Times New Roman" w:eastAsia="Times New Roman" w:hAnsi="Times New Roman"/>
-                <w:i w:val="1"/>
-                <w:color w:val="202124"/>
-                <w:sz w:val="16"/>
-                <w:szCs w:val="16"/>
-                <w:shd w:fill="fce5cd" w:val="clear"/>
-              </w:rPr>
-            </w:pPr>
-            <w:r>
-              <w:rPr>
-                <w:rFonts w:ascii="Times New Roman" w:cs="Times New Roman" w:eastAsia="Times New Roman" w:hAnsi="Times New Roman"/>
-                <w:color w:val="202124"/>
-                <w:sz w:val="18"/>
-                <w:szCs w:val="18"/>
-                <w:shd w:fill="fce5cd" w:val="clear"/>
-                <w:rtl w:val="0"/>
-              </w:rPr>
-              <w:t xml:space="preserve">Python Fundamentals</w:t>
+              <w:t xml:space="preserve">Fundamentals of Python</w:t>
             </w:r>
             <w:r>
               <w:rPr>
@@ -1760,82 +1404,91 @@
             </w:r>
           </w:p>
         </w:tc>
-        <w:tc>
-          <w:tcPr>
-            <w:shd w:fill="efefef" w:val="clear"/>
-            <w:tcMar>
-              <w:top w:w="100.0" w:type="dxa"/>
-              <w:left w:w="100.0" w:type="dxa"/>
-              <w:bottom w:w="100.0" w:type="dxa"/>
-              <w:right w:w="100.0" w:type="dxa"/>
-            </w:tcMar>
-            <w:vAlign w:val="top"/>
-          </w:tcPr>
-          <w:p>
-            <w:pPr>
-              <w:widowControl w:val="0"/>
-              <w:spacing w:line="240" w:lineRule="auto"/>
-              <w:rPr>
-                <w:rFonts w:ascii="Times New Roman" w:cs="Times New Roman" w:eastAsia="Times New Roman" w:hAnsi="Times New Roman"/>
-                <w:i w:val="1"/>
-                <w:color w:val="202124"/>
-                <w:sz w:val="16"/>
-                <w:szCs w:val="16"/>
-                <w:shd w:fill="efefef" w:val="clear"/>
-              </w:rPr>
-            </w:pPr>
-            <w:r>
-              <w:rPr>
-                <w:rFonts w:ascii="Times New Roman" w:cs="Times New Roman" w:eastAsia="Times New Roman" w:hAnsi="Times New Roman"/>
-                <w:color w:val="202124"/>
-                <w:sz w:val="18"/>
-                <w:szCs w:val="18"/>
-                <w:shd w:fill="efefef" w:val="clear"/>
-                <w:rtl w:val="0"/>
-              </w:rPr>
-              <w:t xml:space="preserve">Functional Programming</w:t>
-              <w:br w:type="textWrapping"/>
-            </w:r>
-            <w:r>
-              <w:rPr>
-                <w:rFonts w:ascii="Times New Roman" w:cs="Times New Roman" w:eastAsia="Times New Roman" w:hAnsi="Times New Roman"/>
-                <w:i w:val="1"/>
-                <w:color w:val="202124"/>
-                <w:sz w:val="16"/>
-                <w:szCs w:val="16"/>
-                <w:shd w:fill="efefef" w:val="clear"/>
-                <w:rtl w:val="0"/>
-              </w:rPr>
-              <w:t xml:space="preserve">(University of Skövde, 2020)</w:t>
-            </w:r>
-          </w:p>
-        </w:tc>
       </w:tr>
     </w:tbl>
     <w:p>
       <w:pPr>
         <w:rPr>
           <w:rFonts w:ascii="Times New Roman" w:cs="Times New Roman" w:eastAsia="Times New Roman" w:hAnsi="Times New Roman"/>
-          <w:color w:val="202124"/>
-          <w:sz w:val="21"/>
-          <w:szCs w:val="21"/>
-          <w:highlight w:val="white"/>
-        </w:rPr>
-      </w:pPr>
-      <w:r>
-        <w:rPr>
-          <w:rtl w:val="0"/>
-        </w:rPr>
-      </w:r>
-    </w:p>
-    <w:p>
-      <w:pPr>
-        <w:rPr>
-          <w:rFonts w:ascii="Times New Roman" w:cs="Times New Roman" w:eastAsia="Times New Roman" w:hAnsi="Times New Roman"/>
-          <w:b w:val="1"/>
-          <w:color w:val="980000"/>
-          <w:sz w:val="26"/>
-          <w:szCs w:val="26"/>
+          <w:b w:val="1"/>
+        </w:rPr>
+      </w:pPr>
+      <w:r>
+        <w:rPr>
+          <w:rtl w:val="0"/>
+        </w:rPr>
+      </w:r>
+    </w:p>
+    <w:p>
+      <w:pPr>
+        <w:rPr>
+          <w:rFonts w:ascii="Times New Roman" w:cs="Times New Roman" w:eastAsia="Times New Roman" w:hAnsi="Times New Roman"/>
+          <w:b w:val="1"/>
+        </w:rPr>
+      </w:pPr>
+      <w:r>
+        <w:rPr>
+          <w:rtl w:val="0"/>
+        </w:rPr>
+      </w:r>
+    </w:p>
+    <w:p>
+      <w:pPr>
+        <w:rPr>
+          <w:rFonts w:ascii="Times New Roman" w:cs="Times New Roman" w:eastAsia="Times New Roman" w:hAnsi="Times New Roman"/>
+        </w:rPr>
+      </w:pPr>
+      <w:r>
+        <w:rPr>
+          <w:rFonts w:ascii="Times New Roman" w:cs="Times New Roman" w:eastAsia="Times New Roman" w:hAnsi="Times New Roman"/>
+          <w:b w:val="1"/>
+          <w:rtl w:val="0"/>
+        </w:rPr>
+        <w:t xml:space="preserve">Shibuya Gaigo Gakuin</w:t>
+      </w:r>
+      <w:r>
+        <w:rPr>
+          <w:rFonts w:ascii="Times New Roman" w:cs="Times New Roman" w:eastAsia="Times New Roman" w:hAnsi="Times New Roman"/>
+          <w:rtl w:val="0"/>
+        </w:rPr>
+        <w:t xml:space="preserve">: </w:t>
+      </w:r>
+      <w:r>
+        <w:rPr>
+          <w:rFonts w:ascii="Times New Roman" w:cs="Times New Roman" w:eastAsia="Times New Roman" w:hAnsi="Times New Roman"/>
+          <w:rtl w:val="0"/>
+        </w:rPr>
+        <w:t xml:space="preserve">Japanese language courses</w:t>
+      </w:r>
+      <w:r>
+        <w:rPr>
+          <w:rFonts w:ascii="Times New Roman" w:cs="Times New Roman" w:eastAsia="Times New Roman" w:hAnsi="Times New Roman"/>
+          <w:rtl w:val="0"/>
+        </w:rPr>
+        <w:t xml:space="preserve">. Tokyo, Japan.</w:t>
+        <w:tab/>
+        <w:tab/>
+      </w:r>
+      <w:r>
+        <w:rPr>
+          <w:rFonts w:ascii="Times New Roman" w:cs="Times New Roman" w:eastAsia="Times New Roman" w:hAnsi="Times New Roman"/>
+          <w:b w:val="1"/>
+          <w:rtl w:val="0"/>
+        </w:rPr>
+        <w:tab/>
+        <w:t xml:space="preserve">2014</w:t>
+      </w:r>
+      <w:r>
+        <w:rPr>
+          <w:rtl w:val="0"/>
+        </w:rPr>
+      </w:r>
+    </w:p>
+    <w:p>
+      <w:pPr>
+        <w:rPr>
+          <w:rFonts w:ascii="Times New Roman" w:cs="Times New Roman" w:eastAsia="Times New Roman" w:hAnsi="Times New Roman"/>
+          <w:b w:val="1"/>
         </w:rPr>
         <w:sectPr>
           <w:type w:val="continuous"/>
@@ -1847,6 +1500,85 @@
         </w:sectPr>
       </w:pPr>
       <w:r>
+        <w:rPr>
+          <w:rFonts w:ascii="Times New Roman" w:cs="Times New Roman" w:eastAsia="Times New Roman" w:hAnsi="Times New Roman"/>
+          <w:b w:val="1"/>
+          <w:rtl w:val="0"/>
+        </w:rPr>
+        <w:t xml:space="preserve">Qufu Shaolin Kung Fu School</w:t>
+      </w:r>
+      <w:r>
+        <w:rPr>
+          <w:rFonts w:ascii="Times New Roman" w:cs="Times New Roman" w:eastAsia="Times New Roman" w:hAnsi="Times New Roman"/>
+          <w:rtl w:val="0"/>
+        </w:rPr>
+        <w:t xml:space="preserve">: </w:t>
+      </w:r>
+      <w:r>
+        <w:rPr>
+          <w:rFonts w:ascii="Times New Roman" w:cs="Times New Roman" w:eastAsia="Times New Roman" w:hAnsi="Times New Roman"/>
+          <w:rtl w:val="0"/>
+        </w:rPr>
+        <w:t xml:space="preserve">Martials arts education</w:t>
+      </w:r>
+      <w:r>
+        <w:rPr>
+          <w:rFonts w:ascii="Times New Roman" w:cs="Times New Roman" w:eastAsia="Times New Roman" w:hAnsi="Times New Roman"/>
+          <w:rtl w:val="0"/>
+        </w:rPr>
+        <w:t xml:space="preserve">. Qufu, China</w:t>
+        <w:tab/>
+        <w:tab/>
+      </w:r>
+      <w:r>
+        <w:rPr>
+          <w:rFonts w:ascii="Times New Roman" w:cs="Times New Roman" w:eastAsia="Times New Roman" w:hAnsi="Times New Roman"/>
+          <w:b w:val="1"/>
+          <w:rtl w:val="0"/>
+        </w:rPr>
+        <w:tab/>
+        <w:t xml:space="preserve">2013</w:t>
+      </w:r>
+    </w:p>
+    <w:p>
+      <w:pPr>
+        <w:rPr>
+          <w:rFonts w:ascii="Times New Roman" w:cs="Times New Roman" w:eastAsia="Times New Roman" w:hAnsi="Times New Roman"/>
+        </w:rPr>
+        <w:sectPr>
+          <w:type w:val="continuous"/>
+          <w:pgSz w:h="15840" w:w="12240" w:orient="portrait"/>
+          <w:pgMar w:bottom="1440" w:top="1440" w:left="1440" w:right="1440" w:header="720" w:footer="720"/>
+          <w:cols w:equalWidth="0" w:num="1">
+            <w:col w:space="0" w:w="9360"/>
+          </w:cols>
+        </w:sectPr>
+      </w:pPr>
+      <w:r>
+        <w:rPr>
+          <w:rtl w:val="0"/>
+        </w:rPr>
+      </w:r>
+    </w:p>
+    <w:p>
+      <w:pPr>
+        <w:rPr>
+          <w:rFonts w:ascii="Times New Roman" w:cs="Times New Roman" w:eastAsia="Times New Roman" w:hAnsi="Times New Roman"/>
+          <w:b w:val="1"/>
+          <w:color w:val="980000"/>
+          <w:sz w:val="26"/>
+          <w:szCs w:val="26"/>
+        </w:rPr>
+        <w:sectPr>
+          <w:type w:val="continuous"/>
+          <w:pgSz w:h="15840" w:w="12240" w:orient="portrait"/>
+          <w:pgMar w:bottom="1440" w:top="1440" w:left="1440" w:right="1440" w:header="720" w:footer="720"/>
+          <w:cols w:equalWidth="0" w:num="1">
+            <w:col w:space="0" w:w="9360"/>
+          </w:cols>
+        </w:sectPr>
+      </w:pPr>
+      <w:r>
         <w:pict>
           <v:rect style="width:0.0pt;height:1.5pt" o:hr="t" o:hrstd="t" o:hralign="center" fillcolor="#A0A0A0" stroked="f"/>
         </w:pict>
@@ -1912,7 +1644,7 @@
       <w:pPr>
         <w:numPr>
           <w:ilvl w:val="0"/>
-          <w:numId w:val="9"/>
+          <w:numId w:val="4"/>
         </w:numPr>
         <w:ind w:left="720" w:hanging="360"/>
         <w:rPr>
@@ -1935,7 +1667,7 @@
       <w:pPr>
         <w:numPr>
           <w:ilvl w:val="0"/>
-          <w:numId w:val="9"/>
+          <w:numId w:val="4"/>
         </w:numPr>
         <w:ind w:left="720" w:hanging="360"/>
         <w:rPr>
@@ -1958,7 +1690,7 @@
       <w:pPr>
         <w:numPr>
           <w:ilvl w:val="0"/>
-          <w:numId w:val="9"/>
+          <w:numId w:val="4"/>
         </w:numPr>
         <w:ind w:left="720" w:hanging="360"/>
         <w:rPr>
@@ -1981,7 +1713,7 @@
       <w:pPr>
         <w:numPr>
           <w:ilvl w:val="0"/>
-          <w:numId w:val="9"/>
+          <w:numId w:val="4"/>
         </w:numPr>
         <w:ind w:left="720" w:hanging="360"/>
         <w:rPr>
@@ -2014,7 +1746,7 @@
       <w:pPr>
         <w:numPr>
           <w:ilvl w:val="0"/>
-          <w:numId w:val="9"/>
+          <w:numId w:val="4"/>
         </w:numPr>
         <w:ind w:left="720" w:hanging="360"/>
         <w:rPr>
@@ -2037,7 +1769,7 @@
       <w:pPr>
         <w:numPr>
           <w:ilvl w:val="0"/>
-          <w:numId w:val="9"/>
+          <w:numId w:val="4"/>
         </w:numPr>
         <w:ind w:left="720" w:hanging="360"/>
         <w:rPr>
@@ -2060,7 +1792,7 @@
       <w:pPr>
         <w:numPr>
           <w:ilvl w:val="0"/>
-          <w:numId w:val="9"/>
+          <w:numId w:val="4"/>
         </w:numPr>
         <w:ind w:left="720" w:hanging="360"/>
         <w:rPr>
@@ -2118,7 +1850,7 @@
       <w:pPr>
         <w:numPr>
           <w:ilvl w:val="0"/>
-          <w:numId w:val="8"/>
+          <w:numId w:val="2"/>
         </w:numPr>
         <w:ind w:left="720" w:hanging="360"/>
         <w:rPr>
@@ -2141,7 +1873,7 @@
       <w:pPr>
         <w:numPr>
           <w:ilvl w:val="0"/>
-          <w:numId w:val="8"/>
+          <w:numId w:val="2"/>
         </w:numPr>
         <w:ind w:left="720" w:hanging="360"/>
         <w:rPr>
@@ -2199,7 +1931,7 @@
       <w:pPr>
         <w:numPr>
           <w:ilvl w:val="0"/>
-          <w:numId w:val="10"/>
+          <w:numId w:val="5"/>
         </w:numPr>
         <w:ind w:left="720" w:hanging="360"/>
         <w:rPr>
@@ -2222,7 +1954,7 @@
       <w:pPr>
         <w:numPr>
           <w:ilvl w:val="0"/>
-          <w:numId w:val="10"/>
+          <w:numId w:val="5"/>
         </w:numPr>
         <w:ind w:left="720" w:hanging="360"/>
         <w:rPr>
@@ -2245,7 +1977,7 @@
       <w:pPr>
         <w:numPr>
           <w:ilvl w:val="0"/>
-          <w:numId w:val="10"/>
+          <w:numId w:val="5"/>
         </w:numPr>
         <w:ind w:left="720" w:hanging="360"/>
         <w:rPr>
@@ -2268,7 +2000,7 @@
       <w:pPr>
         <w:numPr>
           <w:ilvl w:val="0"/>
-          <w:numId w:val="10"/>
+          <w:numId w:val="5"/>
         </w:numPr>
         <w:ind w:left="720" w:hanging="360"/>
         <w:rPr>
@@ -2291,7 +2023,7 @@
       <w:pPr>
         <w:numPr>
           <w:ilvl w:val="0"/>
-          <w:numId w:val="10"/>
+          <w:numId w:val="5"/>
         </w:numPr>
         <w:ind w:left="720" w:hanging="360"/>
         <w:rPr>
@@ -2314,7 +2046,7 @@
       <w:pPr>
         <w:numPr>
           <w:ilvl w:val="0"/>
-          <w:numId w:val="10"/>
+          <w:numId w:val="5"/>
         </w:numPr>
         <w:ind w:left="720" w:hanging="360"/>
         <w:rPr>
@@ -2337,7 +2069,7 @@
       <w:pPr>
         <w:numPr>
           <w:ilvl w:val="0"/>
-          <w:numId w:val="10"/>
+          <w:numId w:val="5"/>
         </w:numPr>
         <w:ind w:left="720" w:hanging="360"/>
         <w:rPr>
@@ -2360,7 +2092,7 @@
       <w:pPr>
         <w:numPr>
           <w:ilvl w:val="0"/>
-          <w:numId w:val="10"/>
+          <w:numId w:val="5"/>
         </w:numPr>
         <w:ind w:left="720" w:hanging="360"/>
         <w:rPr>
@@ -2473,7 +2205,7 @@
       <w:pPr>
         <w:numPr>
           <w:ilvl w:val="0"/>
-          <w:numId w:val="7"/>
+          <w:numId w:val="9"/>
         </w:numPr>
         <w:ind w:left="720" w:hanging="360"/>
         <w:rPr>
@@ -2496,7 +2228,7 @@
       <w:pPr>
         <w:numPr>
           <w:ilvl w:val="0"/>
-          <w:numId w:val="7"/>
+          <w:numId w:val="9"/>
         </w:numPr>
         <w:ind w:left="720" w:hanging="360"/>
         <w:rPr>
@@ -2519,7 +2251,7 @@
       <w:pPr>
         <w:numPr>
           <w:ilvl w:val="0"/>
-          <w:numId w:val="7"/>
+          <w:numId w:val="9"/>
         </w:numPr>
         <w:ind w:left="720" w:hanging="360"/>
         <w:rPr>
@@ -3485,446 +3217,6 @@
     </w:lvl>
   </w:abstractNum>
   <w:abstractNum w:abstractNumId="9">
-    <w:lvl w:ilvl="0">
-      <w:start w:val="1"/>
-      <w:numFmt w:val="bullet"/>
-      <w:lvlText w:val="●"/>
-      <w:lvlJc w:val="left"/>
-      <w:pPr>
-        <w:ind w:left="720" w:hanging="360"/>
-      </w:pPr>
-      <w:rPr>
-        <w:u w:val="none"/>
-      </w:rPr>
-    </w:lvl>
-    <w:lvl w:ilvl="1">
-      <w:start w:val="1"/>
-      <w:numFmt w:val="bullet"/>
-      <w:lvlText w:val="○"/>
-      <w:lvlJc w:val="left"/>
-      <w:pPr>
-        <w:ind w:left="1440" w:hanging="360"/>
-      </w:pPr>
-      <w:rPr>
-        <w:u w:val="none"/>
-      </w:rPr>
-    </w:lvl>
-    <w:lvl w:ilvl="2">
-      <w:start w:val="1"/>
-      <w:numFmt w:val="bullet"/>
-      <w:lvlText w:val="■"/>
-      <w:lvlJc w:val="left"/>
-      <w:pPr>
-        <w:ind w:left="2160" w:hanging="360"/>
-      </w:pPr>
-      <w:rPr>
-        <w:u w:val="none"/>
-      </w:rPr>
-    </w:lvl>
-    <w:lvl w:ilvl="3">
-      <w:start w:val="1"/>
-      <w:numFmt w:val="bullet"/>
-      <w:lvlText w:val="●"/>
-      <w:lvlJc w:val="left"/>
-      <w:pPr>
-        <w:ind w:left="2880" w:hanging="360"/>
-      </w:pPr>
-      <w:rPr>
-        <w:u w:val="none"/>
-      </w:rPr>
-    </w:lvl>
-    <w:lvl w:ilvl="4">
-      <w:start w:val="1"/>
-      <w:numFmt w:val="bullet"/>
-      <w:lvlText w:val="○"/>
-      <w:lvlJc w:val="left"/>
-      <w:pPr>
-        <w:ind w:left="3600" w:hanging="360"/>
-      </w:pPr>
-      <w:rPr>
-        <w:u w:val="none"/>
-      </w:rPr>
-    </w:lvl>
-    <w:lvl w:ilvl="5">
-      <w:start w:val="1"/>
-      <w:numFmt w:val="bullet"/>
-      <w:lvlText w:val="■"/>
-      <w:lvlJc w:val="left"/>
-      <w:pPr>
-        <w:ind w:left="4320" w:hanging="360"/>
-      </w:pPr>
-      <w:rPr>
-        <w:u w:val="none"/>
-      </w:rPr>
-    </w:lvl>
-    <w:lvl w:ilvl="6">
-      <w:start w:val="1"/>
-      <w:numFmt w:val="bullet"/>
-      <w:lvlText w:val="●"/>
-      <w:lvlJc w:val="left"/>
-      <w:pPr>
-        <w:ind w:left="5040" w:hanging="360"/>
-      </w:pPr>
-      <w:rPr>
-        <w:u w:val="none"/>
-      </w:rPr>
-    </w:lvl>
-    <w:lvl w:ilvl="7">
-      <w:start w:val="1"/>
-      <w:numFmt w:val="bullet"/>
-      <w:lvlText w:val="○"/>
-      <w:lvlJc w:val="left"/>
-      <w:pPr>
-        <w:ind w:left="5760" w:hanging="360"/>
-      </w:pPr>
-      <w:rPr>
-        <w:u w:val="none"/>
-      </w:rPr>
-    </w:lvl>
-    <w:lvl w:ilvl="8">
-      <w:start w:val="1"/>
-      <w:numFmt w:val="bullet"/>
-      <w:lvlText w:val="■"/>
-      <w:lvlJc w:val="left"/>
-      <w:pPr>
-        <w:ind w:left="6480" w:hanging="360"/>
-      </w:pPr>
-      <w:rPr>
-        <w:u w:val="none"/>
-      </w:rPr>
-    </w:lvl>
-  </w:abstractNum>
-  <w:abstractNum w:abstractNumId="10">
-    <w:lvl w:ilvl="0">
-      <w:start w:val="1"/>
-      <w:numFmt w:val="bullet"/>
-      <w:lvlText w:val="●"/>
-      <w:lvlJc w:val="left"/>
-      <w:pPr>
-        <w:ind w:left="720" w:hanging="360"/>
-      </w:pPr>
-      <w:rPr>
-        <w:u w:val="none"/>
-      </w:rPr>
-    </w:lvl>
-    <w:lvl w:ilvl="1">
-      <w:start w:val="1"/>
-      <w:numFmt w:val="bullet"/>
-      <w:lvlText w:val="○"/>
-      <w:lvlJc w:val="left"/>
-      <w:pPr>
-        <w:ind w:left="1440" w:hanging="360"/>
-      </w:pPr>
-      <w:rPr>
-        <w:u w:val="none"/>
-      </w:rPr>
-    </w:lvl>
-    <w:lvl w:ilvl="2">
-      <w:start w:val="1"/>
-      <w:numFmt w:val="bullet"/>
-      <w:lvlText w:val="■"/>
-      <w:lvlJc w:val="left"/>
-      <w:pPr>
-        <w:ind w:left="2160" w:hanging="360"/>
-      </w:pPr>
-      <w:rPr>
-        <w:u w:val="none"/>
-      </w:rPr>
-    </w:lvl>
-    <w:lvl w:ilvl="3">
-      <w:start w:val="1"/>
-      <w:numFmt w:val="bullet"/>
-      <w:lvlText w:val="●"/>
-      <w:lvlJc w:val="left"/>
-      <w:pPr>
-        <w:ind w:left="2880" w:hanging="360"/>
-      </w:pPr>
-      <w:rPr>
-        <w:u w:val="none"/>
-      </w:rPr>
-    </w:lvl>
-    <w:lvl w:ilvl="4">
-      <w:start w:val="1"/>
-      <w:numFmt w:val="bullet"/>
-      <w:lvlText w:val="○"/>
-      <w:lvlJc w:val="left"/>
-      <w:pPr>
-        <w:ind w:left="3600" w:hanging="360"/>
-      </w:pPr>
-      <w:rPr>
-        <w:u w:val="none"/>
-      </w:rPr>
-    </w:lvl>
-    <w:lvl w:ilvl="5">
-      <w:start w:val="1"/>
-      <w:numFmt w:val="bullet"/>
-      <w:lvlText w:val="■"/>
-      <w:lvlJc w:val="left"/>
-      <w:pPr>
-        <w:ind w:left="4320" w:hanging="360"/>
-      </w:pPr>
-      <w:rPr>
-        <w:u w:val="none"/>
-      </w:rPr>
-    </w:lvl>
-    <w:lvl w:ilvl="6">
-      <w:start w:val="1"/>
-      <w:numFmt w:val="bullet"/>
-      <w:lvlText w:val="●"/>
-      <w:lvlJc w:val="left"/>
-      <w:pPr>
-        <w:ind w:left="5040" w:hanging="360"/>
-      </w:pPr>
-      <w:rPr>
-        <w:u w:val="none"/>
-      </w:rPr>
-    </w:lvl>
-    <w:lvl w:ilvl="7">
-      <w:start w:val="1"/>
-      <w:numFmt w:val="bullet"/>
-      <w:lvlText w:val="○"/>
-      <w:lvlJc w:val="left"/>
-      <w:pPr>
-        <w:ind w:left="5760" w:hanging="360"/>
-      </w:pPr>
-      <w:rPr>
-        <w:u w:val="none"/>
-      </w:rPr>
-    </w:lvl>
-    <w:lvl w:ilvl="8">
-      <w:start w:val="1"/>
-      <w:numFmt w:val="bullet"/>
-      <w:lvlText w:val="■"/>
-      <w:lvlJc w:val="left"/>
-      <w:pPr>
-        <w:ind w:left="6480" w:hanging="360"/>
-      </w:pPr>
-      <w:rPr>
-        <w:u w:val="none"/>
-      </w:rPr>
-    </w:lvl>
-  </w:abstractNum>
-  <w:abstractNum w:abstractNumId="11">
-    <w:lvl w:ilvl="0">
-      <w:start w:val="1"/>
-      <w:numFmt w:val="bullet"/>
-      <w:lvlText w:val="●"/>
-      <w:lvlJc w:val="left"/>
-      <w:pPr>
-        <w:ind w:left="720" w:hanging="360"/>
-      </w:pPr>
-      <w:rPr>
-        <w:u w:val="none"/>
-      </w:rPr>
-    </w:lvl>
-    <w:lvl w:ilvl="1">
-      <w:start w:val="1"/>
-      <w:numFmt w:val="bullet"/>
-      <w:lvlText w:val="○"/>
-      <w:lvlJc w:val="left"/>
-      <w:pPr>
-        <w:ind w:left="1440" w:hanging="360"/>
-      </w:pPr>
-      <w:rPr>
-        <w:u w:val="none"/>
-      </w:rPr>
-    </w:lvl>
-    <w:lvl w:ilvl="2">
-      <w:start w:val="1"/>
-      <w:numFmt w:val="bullet"/>
-      <w:lvlText w:val="■"/>
-      <w:lvlJc w:val="left"/>
-      <w:pPr>
-        <w:ind w:left="2160" w:hanging="360"/>
-      </w:pPr>
-      <w:rPr>
-        <w:u w:val="none"/>
-      </w:rPr>
-    </w:lvl>
-    <w:lvl w:ilvl="3">
-      <w:start w:val="1"/>
-      <w:numFmt w:val="bullet"/>
-      <w:lvlText w:val="●"/>
-      <w:lvlJc w:val="left"/>
-      <w:pPr>
-        <w:ind w:left="2880" w:hanging="360"/>
-      </w:pPr>
-      <w:rPr>
-        <w:u w:val="none"/>
-      </w:rPr>
-    </w:lvl>
-    <w:lvl w:ilvl="4">
-      <w:start w:val="1"/>
-      <w:numFmt w:val="bullet"/>
-      <w:lvlText w:val="○"/>
-      <w:lvlJc w:val="left"/>
-      <w:pPr>
-        <w:ind w:left="3600" w:hanging="360"/>
-      </w:pPr>
-      <w:rPr>
-        <w:u w:val="none"/>
-      </w:rPr>
-    </w:lvl>
-    <w:lvl w:ilvl="5">
-      <w:start w:val="1"/>
-      <w:numFmt w:val="bullet"/>
-      <w:lvlText w:val="■"/>
-      <w:lvlJc w:val="left"/>
-      <w:pPr>
-        <w:ind w:left="4320" w:hanging="360"/>
-      </w:pPr>
-      <w:rPr>
-        <w:u w:val="none"/>
-      </w:rPr>
-    </w:lvl>
-    <w:lvl w:ilvl="6">
-      <w:start w:val="1"/>
-      <w:numFmt w:val="bullet"/>
-      <w:lvlText w:val="●"/>
-      <w:lvlJc w:val="left"/>
-      <w:pPr>
-        <w:ind w:left="5040" w:hanging="360"/>
-      </w:pPr>
-      <w:rPr>
-        <w:u w:val="none"/>
-      </w:rPr>
-    </w:lvl>
-    <w:lvl w:ilvl="7">
-      <w:start w:val="1"/>
-      <w:numFmt w:val="bullet"/>
-      <w:lvlText w:val="○"/>
-      <w:lvlJc w:val="left"/>
-      <w:pPr>
-        <w:ind w:left="5760" w:hanging="360"/>
-      </w:pPr>
-      <w:rPr>
-        <w:u w:val="none"/>
-      </w:rPr>
-    </w:lvl>
-    <w:lvl w:ilvl="8">
-      <w:start w:val="1"/>
-      <w:numFmt w:val="bullet"/>
-      <w:lvlText w:val="■"/>
-      <w:lvlJc w:val="left"/>
-      <w:pPr>
-        <w:ind w:left="6480" w:hanging="360"/>
-      </w:pPr>
-      <w:rPr>
-        <w:u w:val="none"/>
-      </w:rPr>
-    </w:lvl>
-  </w:abstractNum>
-  <w:abstractNum w:abstractNumId="12">
-    <w:lvl w:ilvl="0">
-      <w:start w:val="1"/>
-      <w:numFmt w:val="bullet"/>
-      <w:lvlText w:val="●"/>
-      <w:lvlJc w:val="left"/>
-      <w:pPr>
-        <w:ind w:left="720" w:hanging="360"/>
-      </w:pPr>
-      <w:rPr>
-        <w:u w:val="none"/>
-      </w:rPr>
-    </w:lvl>
-    <w:lvl w:ilvl="1">
-      <w:start w:val="1"/>
-      <w:numFmt w:val="bullet"/>
-      <w:lvlText w:val="○"/>
-      <w:lvlJc w:val="left"/>
-      <w:pPr>
-        <w:ind w:left="1440" w:hanging="360"/>
-      </w:pPr>
-      <w:rPr>
-        <w:u w:val="none"/>
-      </w:rPr>
-    </w:lvl>
-    <w:lvl w:ilvl="2">
-      <w:start w:val="1"/>
-      <w:numFmt w:val="bullet"/>
-      <w:lvlText w:val="■"/>
-      <w:lvlJc w:val="left"/>
-      <w:pPr>
-        <w:ind w:left="2160" w:hanging="360"/>
-      </w:pPr>
-      <w:rPr>
-        <w:u w:val="none"/>
-      </w:rPr>
-    </w:lvl>
-    <w:lvl w:ilvl="3">
-      <w:start w:val="1"/>
-      <w:numFmt w:val="bullet"/>
-      <w:lvlText w:val="●"/>
-      <w:lvlJc w:val="left"/>
-      <w:pPr>
-        <w:ind w:left="2880" w:hanging="360"/>
-      </w:pPr>
-      <w:rPr>
-        <w:u w:val="none"/>
-      </w:rPr>
-    </w:lvl>
-    <w:lvl w:ilvl="4">
-      <w:start w:val="1"/>
-      <w:numFmt w:val="bullet"/>
-      <w:lvlText w:val="○"/>
-      <w:lvlJc w:val="left"/>
-      <w:pPr>
-        <w:ind w:left="3600" w:hanging="360"/>
-      </w:pPr>
-      <w:rPr>
-        <w:u w:val="none"/>
-      </w:rPr>
-    </w:lvl>
-    <w:lvl w:ilvl="5">
-      <w:start w:val="1"/>
-      <w:numFmt w:val="bullet"/>
-      <w:lvlText w:val="■"/>
-      <w:lvlJc w:val="left"/>
-      <w:pPr>
-        <w:ind w:left="4320" w:hanging="360"/>
-      </w:pPr>
-      <w:rPr>
-        <w:u w:val="none"/>
-      </w:rPr>
-    </w:lvl>
-    <w:lvl w:ilvl="6">
-      <w:start w:val="1"/>
-      <w:numFmt w:val="bullet"/>
-      <w:lvlText w:val="●"/>
-      <w:lvlJc w:val="left"/>
-      <w:pPr>
-        <w:ind w:left="5040" w:hanging="360"/>
-      </w:pPr>
-      <w:rPr>
-        <w:u w:val="none"/>
-      </w:rPr>
-    </w:lvl>
-    <w:lvl w:ilvl="7">
-      <w:start w:val="1"/>
-      <w:numFmt w:val="bullet"/>
-      <w:lvlText w:val="○"/>
-      <w:lvlJc w:val="left"/>
-      <w:pPr>
-        <w:ind w:left="5760" w:hanging="360"/>
-      </w:pPr>
-      <w:rPr>
-        <w:u w:val="none"/>
-      </w:rPr>
-    </w:lvl>
-    <w:lvl w:ilvl="8">
-      <w:start w:val="1"/>
-      <w:numFmt w:val="bullet"/>
-      <w:lvlText w:val="■"/>
-      <w:lvlJc w:val="left"/>
-      <w:pPr>
-        <w:ind w:left="6480" w:hanging="360"/>
-      </w:pPr>
-      <w:rPr>
-        <w:u w:val="none"/>
-      </w:rPr>
-    </w:lvl>
-  </w:abstractNum>
-  <w:abstractNum w:abstractNumId="13">
     <w:lvl w:ilvl="0">
       <w:start w:val="1"/>
       <w:numFmt w:val="bullet"/>
@@ -4060,18 +3352,6 @@
   </w:num>
   <w:num w:numId="9">
     <w:abstractNumId w:val="9"/>
-  </w:num>
-  <w:num w:numId="10">
-    <w:abstractNumId w:val="10"/>
-  </w:num>
-  <w:num w:numId="11">
-    <w:abstractNumId w:val="11"/>
-  </w:num>
-  <w:num w:numId="12">
-    <w:abstractNumId w:val="12"/>
-  </w:num>
-  <w:num w:numId="13">
-    <w:abstractNumId w:val="13"/>
   </w:num>
 </w:numbering>
 </file>
@@ -4243,19 +3523,6 @@
     </w:tblPr>
   </w:style>
   <w:style w:type="table" w:styleId="Table2">
-    <w:basedOn w:val="TableNormal"/>
-    <w:tblPr>
-      <w:tblStyleRowBandSize w:val="1"/>
-      <w:tblStyleColBandSize w:val="1"/>
-      <w:tblCellMar>
-        <w:top w:w="100.0" w:type="dxa"/>
-        <w:left w:w="100.0" w:type="dxa"/>
-        <w:bottom w:w="100.0" w:type="dxa"/>
-        <w:right w:w="100.0" w:type="dxa"/>
-      </w:tblCellMar>
-    </w:tblPr>
-  </w:style>
-  <w:style w:type="table" w:styleId="Table3">
     <w:basedOn w:val="TableNormal"/>
     <w:tblPr>
       <w:tblStyleRowBandSize w:val="1"/>

</xml_diff>

<commit_message>
Minor updates to about and resume
</commit_message>
<xml_diff>
--- a/Resume_FabianFroding_2022c.docx
+++ b/Resume_FabianFroding_2022c.docx
@@ -234,6 +234,24 @@
         <w:rPr>
           <w:rFonts w:ascii="Times New Roman" w:cs="Times New Roman" w:eastAsia="Times New Roman" w:hAnsi="Times New Roman"/>
           <w:b w:val="1"/>
+          <w:color w:val="980000"/>
+          <w:sz w:val="26"/>
+          <w:szCs w:val="26"/>
+          <w:u w:val="single"/>
+        </w:rPr>
+      </w:pPr>
+      <w:r>
+        <w:rPr>
+          <w:rtl w:val="0"/>
+        </w:rPr>
+      </w:r>
+    </w:p>
+    <w:p>
+      <w:pPr>
+        <w:ind w:left="-360" w:firstLine="0"/>
+        <w:rPr>
+          <w:rFonts w:ascii="Times New Roman" w:cs="Times New Roman" w:eastAsia="Times New Roman" w:hAnsi="Times New Roman"/>
+          <w:b w:val="1"/>
           <w:color w:val="202124"/>
           <w:highlight w:val="white"/>
           <w:u w:val="single"/>
@@ -254,7 +272,7 @@
           <w:u w:val="single"/>
           <w:rtl w:val="0"/>
         </w:rPr>
-        <w:t xml:space="preserve">Professional Skills</w:t>
+        <w:t xml:space="preserve">Skills</w:t>
       </w:r>
       <w:r>
         <w:rPr>
@@ -893,15 +911,6 @@
           <w:highlight w:val="white"/>
         </w:rPr>
       </w:pPr>
-      <w:r>
-        <w:rPr>
-          <w:rFonts w:ascii="Times New Roman" w:cs="Times New Roman" w:eastAsia="Times New Roman" w:hAnsi="Times New Roman"/>
-          <w:color w:val="202124"/>
-          <w:highlight w:val="white"/>
-          <w:rtl w:val="0"/>
-        </w:rPr>
-        <w:t xml:space="preserve">Unreal Engine Gameplay Ability System: </w:t>
-      </w:r>
       <w:hyperlink r:id="rId8">
         <w:r>
           <w:rPr>
@@ -911,7 +920,7 @@
             <w:u w:val="single"/>
             <w:rtl w:val="0"/>
           </w:rPr>
-          <w:t xml:space="preserve">Udemy Link</w:t>
+          <w:t xml:space="preserve">Unreal Engine Gameplay Ability System</w:t>
         </w:r>
       </w:hyperlink>
       <w:r>
@@ -968,17 +977,35 @@
         <w:ind w:left="-360" w:firstLine="0"/>
         <w:rPr>
           <w:rFonts w:ascii="Times New Roman" w:cs="Times New Roman" w:eastAsia="Times New Roman" w:hAnsi="Times New Roman"/>
-          <w:u w:val="single"/>
-        </w:rPr>
-      </w:pPr>
-      <w:r>
-        <w:rPr>
-          <w:rFonts w:ascii="Times New Roman" w:cs="Times New Roman" w:eastAsia="Times New Roman" w:hAnsi="Times New Roman"/>
           <w:b w:val="1"/>
           <w:color w:val="980000"/>
           <w:sz w:val="26"/>
           <w:szCs w:val="26"/>
           <w:u w:val="single"/>
+        </w:rPr>
+      </w:pPr>
+      <w:r>
+        <w:rPr>
+          <w:rtl w:val="0"/>
+        </w:rPr>
+      </w:r>
+    </w:p>
+    <w:p>
+      <w:pPr>
+        <w:ind w:left="-360" w:firstLine="0"/>
+        <w:rPr>
+          <w:rFonts w:ascii="Times New Roman" w:cs="Times New Roman" w:eastAsia="Times New Roman" w:hAnsi="Times New Roman"/>
+          <w:u w:val="single"/>
+        </w:rPr>
+      </w:pPr>
+      <w:r>
+        <w:rPr>
+          <w:rFonts w:ascii="Times New Roman" w:cs="Times New Roman" w:eastAsia="Times New Roman" w:hAnsi="Times New Roman"/>
+          <w:b w:val="1"/>
+          <w:color w:val="980000"/>
+          <w:sz w:val="26"/>
+          <w:szCs w:val="26"/>
+          <w:u w:val="single"/>
           <w:rtl w:val="0"/>
         </w:rPr>
         <w:t xml:space="preserve">Work Experience</w:t>
@@ -1028,7 +1055,7 @@
           <w:rFonts w:ascii="Times New Roman" w:cs="Times New Roman" w:eastAsia="Times New Roman" w:hAnsi="Times New Roman"/>
           <w:rtl w:val="0"/>
         </w:rPr>
-        <w:t xml:space="preserve">Lead UI programmer: created all UI systems and contributed to UI/UX design.</w:t>
+        <w:t xml:space="preserve">Developed gameplay systems and features in C++ using Unreal Engine.</w:t>
       </w:r>
     </w:p>
     <w:p>
@@ -1048,7 +1075,7 @@
           <w:rFonts w:ascii="Times New Roman" w:cs="Times New Roman" w:eastAsia="Times New Roman" w:hAnsi="Times New Roman"/>
           <w:rtl w:val="0"/>
         </w:rPr>
-        <w:t xml:space="preserve">Developed gameplay systems and networked features in C++ using Unreal Engine.</w:t>
+        <w:t xml:space="preserve">Lead UI programmer: developed all UI systems and contributed to UI/UX design.</w:t>
       </w:r>
     </w:p>
     <w:p>
@@ -1068,7 +1095,7 @@
           <w:rFonts w:ascii="Times New Roman" w:cs="Times New Roman" w:eastAsia="Times New Roman" w:hAnsi="Times New Roman"/>
           <w:rtl w:val="0"/>
         </w:rPr>
-        <w:t xml:space="preserve">Integrated third-party services including Azure Playfab and Amazon Web Services.</w:t>
+        <w:t xml:space="preserve">Integrated third-party telemetry services such as Azure Playfab and AWS.</w:t>
       </w:r>
     </w:p>
     <w:p>
@@ -1311,23 +1338,6 @@
         </w:rPr>
         <w:br w:type="textWrapping"/>
       </w:r>
-      <w:r>
-        <w:br w:type="page"/>
-      </w:r>
-      <w:r>
-        <w:rPr>
-          <w:rtl w:val="0"/>
-        </w:rPr>
-      </w:r>
-    </w:p>
-    <w:p>
-      <w:pPr>
-        <w:ind w:left="-360" w:firstLine="0"/>
-        <w:rPr>
-          <w:rFonts w:ascii="Times New Roman" w:cs="Times New Roman" w:eastAsia="Times New Roman" w:hAnsi="Times New Roman"/>
-          <w:b w:val="1"/>
-        </w:rPr>
-      </w:pPr>
       <w:r>
         <w:rPr>
           <w:rFonts w:ascii="Times New Roman" w:cs="Times New Roman" w:eastAsia="Times New Roman" w:hAnsi="Times New Roman"/>
@@ -1437,6 +1447,24 @@
           <v:rect style="width:0.0pt;height:1.5pt" o:hr="t" o:hrstd="t" o:hralign="center" fillcolor="#A0A0A0" stroked="f"/>
         </w:pict>
       </w:r>
+      <w:r>
+        <w:rPr>
+          <w:rtl w:val="0"/>
+        </w:rPr>
+      </w:r>
+    </w:p>
+    <w:p>
+      <w:pPr>
+        <w:ind w:left="-360" w:firstLine="0"/>
+        <w:rPr>
+          <w:rFonts w:ascii="Times New Roman" w:cs="Times New Roman" w:eastAsia="Times New Roman" w:hAnsi="Times New Roman"/>
+          <w:b w:val="1"/>
+          <w:color w:val="980000"/>
+          <w:sz w:val="26"/>
+          <w:szCs w:val="26"/>
+          <w:u w:val="single"/>
+        </w:rPr>
+      </w:pPr>
       <w:r>
         <w:rPr>
           <w:rtl w:val="0"/>
@@ -1683,6 +1711,24 @@
           <v:rect style="width:0.0pt;height:1.5pt" o:hr="t" o:hrstd="t" o:hralign="center" fillcolor="#A0A0A0" stroked="f"/>
         </w:pict>
       </w:r>
+      <w:r>
+        <w:rPr>
+          <w:rtl w:val="0"/>
+        </w:rPr>
+      </w:r>
+    </w:p>
+    <w:p>
+      <w:pPr>
+        <w:ind w:left="-360" w:firstLine="0"/>
+        <w:rPr>
+          <w:rFonts w:ascii="Times New Roman" w:cs="Times New Roman" w:eastAsia="Times New Roman" w:hAnsi="Times New Roman"/>
+          <w:b w:val="1"/>
+          <w:color w:val="980000"/>
+          <w:sz w:val="26"/>
+          <w:szCs w:val="26"/>
+          <w:u w:val="single"/>
+        </w:rPr>
+      </w:pPr>
       <w:r>
         <w:rPr>
           <w:rtl w:val="0"/>

</xml_diff>